<commit_message>
Update title and resume, remove 'Junior' from portfolio
</commit_message>
<xml_diff>
--- a/public/frontend_developer_resume.docx
+++ b/public/frontend_developer_resume.docx
@@ -79,7 +79,7 @@
           <w:sz w:val="32"/>
           <w:szCs w:val="32"/>
         </w:rPr>
-        <w:t>Junior Frontend Developer</w:t>
+        <w:t>Frontend Developer</w:t>
       </w:r>
     </w:p>
     <w:p>
@@ -359,14 +359,13 @@
       <w:pPr>
         <w:pStyle w:val="divdocumentdivheading"/>
         <w:tabs>
-          <w:tab w:val="left" w:pos="3318"/>
+          <w:tab w:val="left" w:pos="4853"/>
           <w:tab w:val="left" w:pos="10760"/>
         </w:tabs>
         <w:spacing w:before="260" w:line="400" w:lineRule="atLeast"/>
-        <w:jc w:val="center"/>
-      </w:pPr>
-      <w:r>
-        <w:t>Front-End Developer specializing in React and Next.js. Built production-ready applications with authentication, CRUD, and real database integrations. Experienced in converting UI designs into scalable, maintainable code.</w:t>
+      </w:pPr>
+      <w:r>
+        <w:t>Frontend Developer with hands-on experience building and deploying full-stack React &amp; Next.js applications using Auth.js, Prisma, and PostgreSQL. Specialized in building production-ready dashboards, authentication systems, and scalable UI components. Comfortable working in remote, asynchronous teams using GitHub workflows and modern development practices.</w:t>
       </w:r>
     </w:p>
     <w:p>
@@ -719,7 +718,7 @@
               <w:pStyle w:val="div"/>
               <w:spacing w:line="400" w:lineRule="atLeast"/>
               <w:rPr>
-                <w:rStyle w:val="documentskliSecparagraph"/>
+                <w:rStyle w:val="documentskliSecfieldp"/>
               </w:rPr>
             </w:pPr>
             <w:r>
@@ -728,6 +727,15 @@
               </w:rPr>
               <w:t>Git &amp; GitHub, GitHub Workflow (branches, pull requests), Vercel, Jest, React Testing Library, API Integration, Client-side State Management</w:t>
             </w:r>
+          </w:p>
+          <w:p>
+            <w:pPr>
+              <w:pStyle w:val="div"/>
+              <w:spacing w:line="400" w:lineRule="atLeast"/>
+              <w:rPr>
+                <w:rStyle w:val="documentskliSecparagraph"/>
+              </w:rPr>
+            </w:pPr>
             <w:r>
               <w:rPr>
                 <w:rStyle w:val="documentskliSecparagraph"/>
@@ -847,6 +855,7 @@
         <w:rPr>
           <w:rStyle w:val="span"/>
         </w:rPr>
+        <w:lastRenderedPageBreak/>
         <w:t>Completed hands-on training in HTML, CSS, JavaScript, React, and Next.js through free bootcamps and Udemy courses.</w:t>
       </w:r>
     </w:p>
@@ -910,21 +919,6 @@
         </w:rPr>
         <w:t xml:space="preserve"> </w:t>
       </w:r>
-    </w:p>
-    <w:p>
-      <w:pPr>
-        <w:pStyle w:val="spanpaddedline"/>
-        <w:spacing w:line="400" w:lineRule="atLeast"/>
-        <w:rPr>
-          <w:smallCaps/>
-        </w:rPr>
-      </w:pPr>
-    </w:p>
-    <w:p>
-      <w:pPr>
-        <w:pStyle w:val="spanpaddedline"/>
-        <w:spacing w:line="400" w:lineRule="atLeast"/>
-      </w:pPr>
     </w:p>
     <w:p>
       <w:pPr>

</xml_diff>

<commit_message>
Update LinkedIn and portfolio links, remove Junior from hero section
</commit_message>
<xml_diff>
--- a/public/frontend_developer_resume.docx
+++ b/public/frontend_developer_resume.docx
@@ -220,10 +220,6 @@
       <w:pPr>
         <w:spacing w:before="200" w:line="240" w:lineRule="auto"/>
         <w:textAlignment w:val="auto"/>
-        <w:rPr>
-          <w:sz w:val="22"/>
-          <w:szCs w:val="22"/>
-        </w:rPr>
       </w:pPr>
       <w:r>
         <w:rPr>
@@ -243,26 +239,10 @@
         <w:r>
           <w:rPr>
             <w:rStyle w:val="Hyperlink"/>
-            <w:sz w:val="22"/>
-            <w:szCs w:val="22"/>
           </w:rPr>
-          <w:t>https://vercel.com/frontenddevs-projects-468f5e6e/portfolio-2025</w:t>
+          <w:t>https://portfolio-2025-tau-beryl.vercel.app/</w:t>
         </w:r>
       </w:hyperlink>
-      <w:r>
-        <w:rPr>
-          <w:sz w:val="22"/>
-          <w:szCs w:val="22"/>
-        </w:rPr>
-        <w:t xml:space="preserve"> </w:t>
-      </w:r>
-      <w:r>
-        <w:rPr>
-          <w:sz w:val="22"/>
-          <w:szCs w:val="22"/>
-        </w:rPr>
-        <w:t xml:space="preserve"> </w:t>
-      </w:r>
     </w:p>
     <w:p>
       <w:pPr>
@@ -284,19 +264,10 @@
         <w:r>
           <w:rPr>
             <w:rStyle w:val="Hyperlink"/>
-            <w:sz w:val="22"/>
-            <w:szCs w:val="22"/>
           </w:rPr>
-          <w:t>https://www.linkedin.com/in/a-q-9b60233a3/</w:t>
+          <w:t>linkedin.com/in/a-q-f-9b60233a3</w:t>
         </w:r>
       </w:hyperlink>
-      <w:r>
-        <w:rPr>
-          <w:sz w:val="22"/>
-          <w:szCs w:val="22"/>
-        </w:rPr>
-        <w:t xml:space="preserve"> </w:t>
-      </w:r>
     </w:p>
     <w:p>
       <w:pPr>

</xml_diff>

<commit_message>
Update project: add new features and fix bugs
</commit_message>
<xml_diff>
--- a/public/frontend_developer_resume.docx
+++ b/public/frontend_developer_resume.docx
@@ -179,7 +179,21 @@
           <w:sz w:val="22"/>
           <w:szCs w:val="22"/>
         </w:rPr>
-        <w:t xml:space="preserve">Anaheim, CA 92806 </w:t>
+        <w:t>Anaheim, CA 92806</w:t>
+      </w:r>
+      <w:r>
+        <w:rPr>
+          <w:sz w:val="22"/>
+          <w:szCs w:val="22"/>
+        </w:rPr>
+        <w:t xml:space="preserve"> </w:t>
+      </w:r>
+      <w:r>
+        <w:rPr>
+          <w:sz w:val="22"/>
+          <w:szCs w:val="22"/>
+        </w:rPr>
+        <w:t xml:space="preserve"> </w:t>
       </w:r>
     </w:p>
     <w:p>
@@ -226,7 +240,21 @@
           <w:sz w:val="22"/>
           <w:szCs w:val="22"/>
         </w:rPr>
-        <w:t>Portfalio</w:t>
+        <w:t>Portf</w:t>
+      </w:r>
+      <w:r>
+        <w:rPr>
+          <w:sz w:val="22"/>
+          <w:szCs w:val="22"/>
+        </w:rPr>
+        <w:t>o</w:t>
+      </w:r>
+      <w:r>
+        <w:rPr>
+          <w:sz w:val="22"/>
+          <w:szCs w:val="22"/>
+        </w:rPr>
+        <w:t>lio</w:t>
       </w:r>
       <w:r>
         <w:rPr>
@@ -246,12 +274,11 @@
     </w:p>
     <w:p>
       <w:pPr>
+        <w:pBdr>
+          <w:bottom w:val="single" w:sz="6" w:space="1" w:color="auto"/>
+        </w:pBdr>
         <w:spacing w:before="200" w:line="240" w:lineRule="auto"/>
         <w:textAlignment w:val="auto"/>
-        <w:rPr>
-          <w:sz w:val="22"/>
-          <w:szCs w:val="22"/>
-        </w:rPr>
       </w:pPr>
       <w:r>
         <w:rPr>
@@ -271,6 +298,15 @@
     </w:p>
     <w:p>
       <w:pPr>
+        <w:pBdr>
+          <w:bottom w:val="single" w:sz="6" w:space="1" w:color="auto"/>
+        </w:pBdr>
+        <w:spacing w:before="200" w:line="240" w:lineRule="auto"/>
+        <w:textAlignment w:val="auto"/>
+      </w:pPr>
+    </w:p>
+    <w:p>
+      <w:pPr>
         <w:pStyle w:val="div"/>
         <w:tabs>
           <w:tab w:val="left" w:pos="3870"/>
@@ -293,105 +329,97 @@
       <w:pPr>
         <w:pStyle w:val="divdocumentdivheading"/>
         <w:tabs>
-          <w:tab w:val="left" w:pos="4527"/>
+          <w:tab w:val="left" w:pos="4853"/>
           <w:tab w:val="left" w:pos="10760"/>
         </w:tabs>
-        <w:spacing w:before="260" w:line="400" w:lineRule="atLeast"/>
-        <w:rPr>
+        <w:spacing w:line="240" w:lineRule="exact"/>
+        <w:jc w:val="center"/>
+        <w:rPr>
+          <w:rStyle w:val="divdocumentdivsectiontitle"/>
+          <w:b/>
+          <w:bCs/>
           <w:smallCaps/>
-        </w:rPr>
-      </w:pPr>
-      <w:r>
-        <w:rPr>
-          <w:strike/>
+          <w:shd w:val="clear" w:color="auto" w:fill="FFFFFF"/>
+        </w:rPr>
+      </w:pPr>
+      <w:r>
+        <w:rPr>
+          <w:rStyle w:val="divdocumentdivsectiontitle"/>
+          <w:b/>
+          <w:bCs/>
+          <w:smallCaps/>
+          <w:shd w:val="clear" w:color="auto" w:fill="FFFFFF"/>
+        </w:rPr>
+        <w:t>PROFILE</w:t>
+      </w:r>
+    </w:p>
+    <w:p>
+      <w:pPr>
+        <w:pStyle w:val="divdocumentdivheading"/>
+        <w:pBdr>
+          <w:bottom w:val="single" w:sz="6" w:space="1" w:color="auto"/>
+        </w:pBdr>
+        <w:tabs>
+          <w:tab w:val="left" w:pos="4853"/>
+          <w:tab w:val="left" w:pos="10760"/>
+        </w:tabs>
+        <w:spacing w:before="120" w:line="400" w:lineRule="atLeast"/>
+        <w:rPr>
+          <w:rStyle w:val="Strong"/>
+        </w:rPr>
+      </w:pPr>
+      <w:r>
+        <w:t xml:space="preserve">Frontend Developer with 1 year of project-based experience building modern web apps with React, Next.js, and TypeScript. Delivered production-ready applications with real users, including authentication systems, responsive dashboards, and scalable UI components. Skilled in modern frontend workflows, UI/UX design principles, and comfortable working in remote, asynchronous environments using GitHub workflows. </w:t>
+      </w:r>
+      <w:r>
+        <w:rPr>
+          <w:rStyle w:val="Strong"/>
+        </w:rPr>
+        <w:t>US Citizen – No sponsorship required.</w:t>
+      </w:r>
+    </w:p>
+    <w:p>
+      <w:pPr>
+        <w:pStyle w:val="divdocumentdivheading"/>
+        <w:pBdr>
+          <w:bottom w:val="single" w:sz="6" w:space="1" w:color="auto"/>
+        </w:pBdr>
+        <w:tabs>
+          <w:tab w:val="left" w:pos="4853"/>
+          <w:tab w:val="left" w:pos="10760"/>
+        </w:tabs>
+        <w:spacing w:before="120" w:line="400" w:lineRule="atLeast"/>
+      </w:pPr>
+    </w:p>
+    <w:p>
+      <w:pPr>
+        <w:pStyle w:val="divdocumentdivheading"/>
+        <w:tabs>
+          <w:tab w:val="left" w:pos="4853"/>
+          <w:tab w:val="left" w:pos="10760"/>
+        </w:tabs>
+        <w:spacing w:line="400" w:lineRule="atLeast"/>
+        <w:jc w:val="center"/>
+        <w:rPr>
+          <w:b/>
+          <w:bCs/>
+          <w:smallCaps/>
           <w:color w:val="34383C"/>
           <w:sz w:val="30"/>
-        </w:rPr>
-        <w:tab/>
-      </w:r>
+          <w:szCs w:val="30"/>
+          <w:shd w:val="clear" w:color="auto" w:fill="FFFFFF"/>
+        </w:rPr>
+      </w:pPr>
       <w:r>
         <w:rPr>
           <w:rStyle w:val="divdocumentdivsectiontitle"/>
+          <w:b/>
+          <w:bCs/>
           <w:smallCaps/>
           <w:shd w:val="clear" w:color="auto" w:fill="FFFFFF"/>
         </w:rPr>
-        <w:t xml:space="preserve">   PROFILE   </w:t>
-      </w:r>
-      <w:r>
-        <w:rPr>
-          <w:strike/>
-          <w:color w:val="34383C"/>
-          <w:sz w:val="30"/>
-        </w:rPr>
-        <w:tab/>
-      </w:r>
-    </w:p>
-    <w:p>
-      <w:pPr>
-        <w:pStyle w:val="divdocumentdivheading"/>
-        <w:tabs>
-          <w:tab w:val="left" w:pos="4853"/>
-          <w:tab w:val="left" w:pos="10760"/>
-        </w:tabs>
-        <w:spacing w:before="260" w:line="400" w:lineRule="atLeast"/>
-      </w:pPr>
-      <w:r>
-        <w:t>Frontend Developer with hands-on experience building and deploying full-stack React &amp; Next.js applications using Auth.js, Prisma, and PostgreSQL. Specialized in building production-ready dashboards, authentication systems, and scalable UI components. Comfortable working in remote, asynchronous teams using GitHub workflows and modern development practices.</w:t>
-      </w:r>
-    </w:p>
-    <w:p>
-      <w:pPr>
-        <w:pStyle w:val="divdocumentdivheading"/>
-        <w:tabs>
-          <w:tab w:val="left" w:pos="4853"/>
-          <w:tab w:val="left" w:pos="10760"/>
-        </w:tabs>
-        <w:spacing w:before="260" w:line="400" w:lineRule="atLeast"/>
-        <w:jc w:val="center"/>
-        <w:rPr>
-          <w:strike/>
-          <w:color w:val="34383C"/>
-          <w:sz w:val="30"/>
-        </w:rPr>
-      </w:pPr>
-      <w:r>
-        <w:rPr>
-          <w:strike/>
-          <w:color w:val="34383C"/>
-          <w:sz w:val="30"/>
-        </w:rPr>
-        <w:tab/>
-      </w:r>
-      <w:r>
-        <w:rPr>
-          <w:rStyle w:val="divdocumentdivsectiontitle"/>
-          <w:smallCaps/>
-          <w:shd w:val="clear" w:color="auto" w:fill="FFFFFF"/>
-        </w:rPr>
-        <w:t xml:space="preserve">   Skills   </w:t>
-      </w:r>
-      <w:r>
-        <w:rPr>
-          <w:strike/>
-          <w:color w:val="34383C"/>
-          <w:sz w:val="30"/>
-        </w:rPr>
-        <w:tab/>
-      </w:r>
-    </w:p>
-    <w:p>
-      <w:pPr>
-        <w:pStyle w:val="divdocumentdivheading"/>
-        <w:tabs>
-          <w:tab w:val="left" w:pos="4853"/>
-          <w:tab w:val="left" w:pos="10760"/>
-        </w:tabs>
-        <w:spacing w:before="260" w:line="400" w:lineRule="atLeast"/>
-        <w:jc w:val="center"/>
-        <w:rPr>
-          <w:smallCaps/>
-        </w:rPr>
-      </w:pPr>
+        <w:t>SKILLS</w:t>
+      </w:r>
     </w:p>
     <w:tbl>
       <w:tblPr>
@@ -689,7 +717,7 @@
               <w:pStyle w:val="div"/>
               <w:spacing w:line="400" w:lineRule="atLeast"/>
               <w:rPr>
-                <w:rStyle w:val="documentskliSecfieldp"/>
+                <w:rStyle w:val="documentskliSecparagraph"/>
               </w:rPr>
             </w:pPr>
             <w:r>
@@ -698,15 +726,6 @@
               </w:rPr>
               <w:t>Git &amp; GitHub, GitHub Workflow (branches, pull requests), Vercel, Jest, React Testing Library, API Integration, Client-side State Management</w:t>
             </w:r>
-          </w:p>
-          <w:p>
-            <w:pPr>
-              <w:pStyle w:val="div"/>
-              <w:spacing w:line="400" w:lineRule="atLeast"/>
-              <w:rPr>
-                <w:rStyle w:val="documentskliSecparagraph"/>
-              </w:rPr>
-            </w:pPr>
             <w:r>
               <w:rPr>
                 <w:rStyle w:val="documentskliSecparagraph"/>
@@ -729,105 +748,48 @@
     <w:p>
       <w:pPr>
         <w:pStyle w:val="divdocumentdivheading"/>
-        <w:tabs>
+        <w:pBdr>
+          <w:bottom w:val="single" w:sz="6" w:space="1" w:color="auto"/>
+        </w:pBdr>
+        <w:tabs>
+          <w:tab w:val="left" w:pos="2430"/>
           <w:tab w:val="left" w:pos="4536"/>
           <w:tab w:val="left" w:pos="10760"/>
         </w:tabs>
-        <w:spacing w:before="260" w:line="400" w:lineRule="atLeast"/>
+        <w:spacing w:before="260" w:line="100" w:lineRule="atLeast"/>
+        <w:rPr>
+          <w:smallCaps/>
+        </w:rPr>
+      </w:pPr>
+    </w:p>
+    <w:p>
+      <w:pPr>
+        <w:pStyle w:val="divdocumentdivheading"/>
+        <w:tabs>
+          <w:tab w:val="left" w:pos="2430"/>
+          <w:tab w:val="left" w:pos="4536"/>
+          <w:tab w:val="left" w:pos="10760"/>
+        </w:tabs>
+        <w:spacing w:line="400" w:lineRule="atLeast"/>
         <w:jc w:val="center"/>
         <w:rPr>
+          <w:b/>
+          <w:bCs/>
           <w:strike/>
           <w:color w:val="34383C"/>
           <w:sz w:val="30"/>
-        </w:rPr>
-      </w:pPr>
-      <w:r>
-        <w:rPr>
+          <w:szCs w:val="30"/>
+        </w:rPr>
+      </w:pPr>
+      <w:r>
+        <w:rPr>
+          <w:b/>
+          <w:bCs/>
           <w:smallCaps/>
-        </w:rPr>
-        <w:t xml:space="preserve"> </w:t>
-      </w:r>
-      <w:r>
-        <w:rPr>
-          <w:strike/>
-          <w:color w:val="34383C"/>
           <w:sz w:val="30"/>
-        </w:rPr>
-        <w:tab/>
-      </w:r>
-      <w:r>
-        <w:rPr>
-          <w:rStyle w:val="divdocumentdivsectiontitle"/>
-          <w:smallCaps/>
-          <w:shd w:val="clear" w:color="auto" w:fill="FFFFFF"/>
-        </w:rPr>
-        <w:t xml:space="preserve">   Education   </w:t>
-      </w:r>
-      <w:r>
-        <w:rPr>
-          <w:strike/>
-          <w:color w:val="34383C"/>
-          <w:sz w:val="30"/>
-        </w:rPr>
-        <w:tab/>
-      </w:r>
-    </w:p>
-    <w:p>
-      <w:pPr>
-        <w:pStyle w:val="divdocumentdivheading"/>
-        <w:tabs>
-          <w:tab w:val="left" w:pos="4536"/>
-          <w:tab w:val="left" w:pos="10760"/>
-        </w:tabs>
-        <w:spacing w:before="260" w:line="400" w:lineRule="atLeast"/>
-        <w:jc w:val="center"/>
-        <w:rPr>
-          <w:smallCaps/>
-        </w:rPr>
-      </w:pPr>
-    </w:p>
-    <w:p>
-      <w:pPr>
-        <w:pStyle w:val="divdocumentsinglecolumn"/>
-        <w:numPr>
-          <w:ilvl w:val="0"/>
-          <w:numId w:val="7"/>
-        </w:numPr>
-        <w:spacing w:line="400" w:lineRule="atLeast"/>
-      </w:pPr>
-      <w:r>
-        <w:rPr>
-          <w:rStyle w:val="spandegree"/>
-        </w:rPr>
-        <w:t>Online Training</w:t>
-      </w:r>
-      <w:r>
-        <w:rPr>
-          <w:rStyle w:val="span"/>
-        </w:rPr>
-        <w:t>: Front-End Web Development (Self-Directed), 12/2025</w:t>
-      </w:r>
-      <w:r>
-        <w:rPr>
-          <w:rStyle w:val="singlecolumnspanpaddedlinenth-child1"/>
-        </w:rPr>
-        <w:t xml:space="preserve"> </w:t>
-      </w:r>
-    </w:p>
-    <w:p>
-      <w:pPr>
-        <w:pStyle w:val="p"/>
-        <w:spacing w:line="400" w:lineRule="atLeast"/>
-        <w:rPr>
-          <w:rStyle w:val="span"/>
-        </w:rPr>
-      </w:pPr>
-      <w:r>
-        <w:rPr>
-          <w:rStyle w:val="span"/>
-        </w:rPr>
-        <w:lastRenderedPageBreak/>
-        <w:t>Completed hands-on training in HTML, CSS, JavaScript, React, and Next.js through free bootcamps and Udemy courses.</w:t>
+          <w:szCs w:val="30"/>
+        </w:rPr>
+        <w:t>EDUCATION</w:t>
       </w:r>
     </w:p>
     <w:p>
@@ -837,115 +799,88 @@
           <w:ilvl w:val="0"/>
           <w:numId w:val="7"/>
         </w:numPr>
+        <w:pBdr>
+          <w:bottom w:val="single" w:sz="6" w:space="1" w:color="auto"/>
+        </w:pBdr>
         <w:spacing w:line="400" w:lineRule="atLeast"/>
+        <w:rPr>
+          <w:color w:val="000000"/>
+        </w:rPr>
       </w:pPr>
       <w:r>
         <w:rPr>
           <w:b/>
           <w:bCs/>
         </w:rPr>
-        <w:t>High School Equivalency Diploma</w:t>
-      </w:r>
-      <w:r>
-        <w:rPr>
-          <w:rStyle w:val="span"/>
-        </w:rPr>
-        <w:t>: 01/2024</w:t>
-      </w:r>
-      <w:r>
-        <w:rPr>
-          <w:rStyle w:val="singlecolumnspanpaddedlinenth-child1"/>
-        </w:rPr>
-        <w:t xml:space="preserve"> </w:t>
-      </w:r>
-    </w:p>
-    <w:p>
-      <w:pPr>
-        <w:pStyle w:val="spanpaddedline"/>
+        <w:t>Front-End Web Development (Self-Directed Training)</w:t>
+      </w:r>
+      <w:r>
+        <w:t> — 2025</w:t>
+      </w:r>
+      <w:r>
+        <w:br/>
+        <w:t>Completed hands-on training through online bootcamps and professional courses focusing on modern frontend technologies.</w:t>
+      </w:r>
+    </w:p>
+    <w:p>
+      <w:pPr>
+        <w:pStyle w:val="p"/>
+        <w:numPr>
+          <w:ilvl w:val="0"/>
+          <w:numId w:val="7"/>
+        </w:numPr>
+        <w:pBdr>
+          <w:bottom w:val="single" w:sz="6" w:space="1" w:color="auto"/>
+        </w:pBdr>
         <w:spacing w:line="400" w:lineRule="atLeast"/>
         <w:rPr>
-          <w:smallCaps/>
-        </w:rPr>
-      </w:pPr>
-      <w:r>
-        <w:rPr>
-          <w:rStyle w:val="spancompanyname"/>
-          <w:b w:val="0"/>
-          <w:bCs w:val="0"/>
-        </w:rPr>
-        <w:t>GED</w:t>
-      </w:r>
-      <w:r>
-        <w:rPr>
-          <w:rStyle w:val="span"/>
-        </w:rPr>
-        <w:t xml:space="preserve"> - California</w:t>
-      </w:r>
-      <w:r>
-        <w:t xml:space="preserve"> </w:t>
-      </w:r>
-      <w:r>
-        <w:rPr>
-          <w:smallCaps/>
-        </w:rPr>
-        <w:t xml:space="preserve"> </w:t>
-      </w:r>
-    </w:p>
-    <w:p>
-      <w:pPr>
-        <w:pStyle w:val="spanpaddedline"/>
-        <w:spacing w:line="400" w:lineRule="atLeast"/>
-      </w:pPr>
-    </w:p>
-    <w:p>
-      <w:pPr>
-        <w:pStyle w:val="divdocumentdivheading"/>
-        <w:tabs>
-          <w:tab w:val="left" w:pos="4407"/>
-          <w:tab w:val="left" w:pos="10760"/>
-        </w:tabs>
-        <w:spacing w:before="260" w:line="400" w:lineRule="atLeast"/>
-        <w:rPr>
-          <w:strike/>
-          <w:color w:val="34383C"/>
-          <w:sz w:val="30"/>
-        </w:rPr>
-      </w:pPr>
-      <w:r>
-        <w:rPr>
-          <w:strike/>
-          <w:color w:val="34383C"/>
-          <w:sz w:val="30"/>
-        </w:rPr>
-        <w:tab/>
-      </w:r>
-      <w:r>
-        <w:rPr>
-          <w:rStyle w:val="divdocumentdivsectiontitle"/>
-          <w:smallCaps/>
-          <w:shd w:val="clear" w:color="auto" w:fill="FFFFFF"/>
-        </w:rPr>
-        <w:t xml:space="preserve">   PROJECTS   </w:t>
-      </w:r>
-      <w:r>
-        <w:rPr>
-          <w:strike/>
-          <w:color w:val="34383C"/>
-          <w:sz w:val="30"/>
-        </w:rPr>
-        <w:tab/>
-      </w:r>
-    </w:p>
-    <w:p>
-      <w:pPr>
-        <w:pStyle w:val="divdocumentdivheading"/>
-        <w:tabs>
-          <w:tab w:val="left" w:pos="4407"/>
-          <w:tab w:val="left" w:pos="10760"/>
-        </w:tabs>
-        <w:spacing w:before="260" w:line="400" w:lineRule="atLeast"/>
-        <w:rPr>
-          <w:smallCaps/>
+          <w:color w:val="000000"/>
+        </w:rPr>
+      </w:pPr>
+      <w:r>
+        <w:rPr>
+          <w:rFonts w:ascii="UICTFontTextStyleEmphasizedBody" w:hAnsi="UICTFontTextStyleEmphasizedBody"/>
+          <w:b/>
+          <w:bCs/>
+          <w:color w:val="000000"/>
+        </w:rPr>
+        <w:t>High School Equivalency Diploma (GED)</w:t>
+      </w:r>
+      <w:r>
+        <w:rPr>
+          <w:color w:val="000000"/>
+        </w:rPr>
+        <w:t> — 2024</w:t>
+      </w:r>
+      <w:r>
+        <w:rPr>
+          <w:color w:val="000000"/>
+        </w:rPr>
+        <w:br/>
+        <w:t>California</w:t>
+      </w:r>
+    </w:p>
+    <w:p>
+      <w:pPr>
+        <w:pStyle w:val="p"/>
+        <w:pBdr>
+          <w:bottom w:val="single" w:sz="6" w:space="1" w:color="auto"/>
+        </w:pBdr>
+        <w:spacing w:line="100" w:lineRule="atLeast"/>
+        <w:rPr>
+          <w:color w:val="000000"/>
+        </w:rPr>
+      </w:pPr>
+    </w:p>
+    <w:p>
+      <w:pPr>
+        <w:pStyle w:val="p"/>
+        <w:pBdr>
+          <w:bottom w:val="single" w:sz="6" w:space="1" w:color="auto"/>
+        </w:pBdr>
+        <w:spacing w:line="100" w:lineRule="atLeast"/>
+        <w:rPr>
+          <w:color w:val="000000"/>
         </w:rPr>
       </w:pPr>
     </w:p>
@@ -953,15 +888,88 @@
       <w:pPr>
         <w:pStyle w:val="p"/>
         <w:spacing w:line="400" w:lineRule="atLeast"/>
-      </w:pPr>
-      <w:r>
-        <w:rPr>
-          <w:rStyle w:val="Strong1"/>
+        <w:jc w:val="center"/>
+        <w:rPr>
           <w:b/>
           <w:bCs/>
-          <w:u w:val="single"/>
-        </w:rPr>
-        <w:t>Job Tracker – Full Stack Application:-</w:t>
+          <w:color w:val="000000"/>
+          <w:sz w:val="30"/>
+          <w:szCs w:val="30"/>
+        </w:rPr>
+      </w:pPr>
+      <w:r>
+        <w:rPr>
+          <w:b/>
+          <w:bCs/>
+          <w:color w:val="000000"/>
+          <w:sz w:val="30"/>
+          <w:szCs w:val="30"/>
+        </w:rPr>
+        <w:t>EXPERIENCE</w:t>
+      </w:r>
+    </w:p>
+    <w:p>
+      <w:pPr>
+        <w:pStyle w:val="NormalWeb"/>
+        <w:spacing w:before="0" w:beforeAutospacing="0" w:after="0" w:afterAutospacing="0"/>
+        <w:rPr>
+          <w:rFonts w:asciiTheme="minorHAnsi" w:hAnsiTheme="minorHAnsi" w:cstheme="minorHAnsi"/>
+          <w:b/>
+          <w:bCs/>
+          <w:color w:val="000000"/>
+        </w:rPr>
+      </w:pPr>
+    </w:p>
+    <w:p>
+      <w:pPr>
+        <w:pStyle w:val="NormalWeb"/>
+        <w:spacing w:before="0" w:beforeAutospacing="0" w:after="0" w:afterAutospacing="0"/>
+        <w:rPr>
+          <w:rFonts w:asciiTheme="minorHAnsi" w:hAnsiTheme="minorHAnsi" w:cstheme="minorHAnsi"/>
+          <w:b/>
+          <w:bCs/>
+          <w:color w:val="000000"/>
+        </w:rPr>
+      </w:pPr>
+      <w:r>
+        <w:rPr>
+          <w:rFonts w:asciiTheme="minorHAnsi" w:hAnsiTheme="minorHAnsi" w:cstheme="minorHAnsi"/>
+          <w:b/>
+          <w:bCs/>
+          <w:color w:val="000000"/>
+        </w:rPr>
+        <w:t>Frontend Developer – Independent / Project-Based</w:t>
+      </w:r>
+      <w:r>
+        <w:rPr>
+          <w:rFonts w:asciiTheme="minorHAnsi" w:hAnsiTheme="minorHAnsi" w:cstheme="minorHAnsi"/>
+          <w:b/>
+          <w:bCs/>
+          <w:color w:val="000000"/>
+        </w:rPr>
+        <w:t xml:space="preserve"> </w:t>
+      </w:r>
+    </w:p>
+    <w:p>
+      <w:pPr>
+        <w:pStyle w:val="NormalWeb"/>
+        <w:spacing w:before="0" w:beforeAutospacing="0" w:after="0" w:afterAutospacing="0"/>
+        <w:ind w:left="270" w:hanging="270"/>
+        <w:rPr>
+          <w:rFonts w:asciiTheme="minorHAnsi" w:hAnsiTheme="minorHAnsi" w:cstheme="minorHAnsi"/>
+          <w:b/>
+          <w:bCs/>
+          <w:color w:val="000000"/>
+        </w:rPr>
+      </w:pPr>
+      <w:r>
+        <w:rPr>
+          <w:rFonts w:asciiTheme="minorHAnsi" w:hAnsiTheme="minorHAnsi" w:cstheme="minorHAnsi"/>
+          <w:b/>
+          <w:bCs/>
+          <w:color w:val="000000"/>
+        </w:rPr>
+        <w:t>January 2025 – Present</w:t>
       </w:r>
     </w:p>
     <w:p>
@@ -972,19 +980,37 @@
           <w:numId w:val="3"/>
         </w:numPr>
         <w:spacing w:line="400" w:lineRule="atLeast"/>
-        <w:ind w:left="460" w:hanging="210"/>
-      </w:pPr>
-      <w:r>
-        <w:t xml:space="preserve">Built a full-stack job tracking application using </w:t>
-      </w:r>
-      <w:r>
-        <w:rPr>
-          <w:rStyle w:val="Strong"/>
-        </w:rPr>
-        <w:t>Next.js App Router, React, Prisma ORM, and PostgreSQL</w:t>
-      </w:r>
-      <w:r>
-        <w:t>.</w:t>
+        <w:ind w:left="270" w:hanging="270"/>
+      </w:pPr>
+      <w:r>
+        <w:t>Developed and maintained responsive web applications using </w:t>
+      </w:r>
+      <w:r>
+        <w:rPr>
+          <w:b/>
+          <w:bCs/>
+        </w:rPr>
+        <w:t>React</w:t>
+      </w:r>
+      <w:r>
+        <w:t xml:space="preserve">, </w:t>
+      </w:r>
+      <w:r>
+        <w:rPr>
+          <w:b/>
+          <w:bCs/>
+        </w:rPr>
+        <w:t>Next.js</w:t>
+      </w:r>
+      <w:r>
+        <w:t xml:space="preserve">, and </w:t>
+      </w:r>
+      <w:r>
+        <w:rPr>
+          <w:b/>
+          <w:bCs/>
+        </w:rPr>
+        <w:t>TypeScript</w:t>
       </w:r>
     </w:p>
     <w:p>
@@ -995,19 +1021,10 @@
           <w:numId w:val="3"/>
         </w:numPr>
         <w:spacing w:line="400" w:lineRule="atLeast"/>
-        <w:ind w:left="460" w:hanging="210"/>
-      </w:pPr>
-      <w:r>
-        <w:t xml:space="preserve">Implemented user authentication with </w:t>
-      </w:r>
-      <w:r>
-        <w:rPr>
-          <w:rStyle w:val="Strong"/>
-        </w:rPr>
-        <w:t>Auth.js / NextAuth</w:t>
-      </w:r>
-      <w:r>
-        <w:t xml:space="preserve"> and protected routes.</w:t>
+        <w:ind w:left="270" w:hanging="270"/>
+      </w:pPr>
+      <w:r>
+        <w:t>Built secure authentication flows using Auth.js / NextAuth, including protected routes and session handling</w:t>
       </w:r>
     </w:p>
     <w:p>
@@ -1018,10 +1035,10 @@
           <w:numId w:val="3"/>
         </w:numPr>
         <w:spacing w:line="400" w:lineRule="atLeast"/>
-        <w:ind w:left="460" w:hanging="210"/>
-      </w:pPr>
-      <w:r>
-        <w:t>Created API routes for adding, editing, deleting, and fetching job applications.</w:t>
+        <w:ind w:left="270" w:hanging="270"/>
+      </w:pPr>
+      <w:r>
+        <w:t>Integrated REST APIs and managed server-state using React Query</w:t>
       </w:r>
     </w:p>
     <w:p>
@@ -1032,19 +1049,10 @@
           <w:numId w:val="3"/>
         </w:numPr>
         <w:spacing w:line="400" w:lineRule="atLeast"/>
-        <w:ind w:left="460" w:hanging="210"/>
-      </w:pPr>
-      <w:r>
-        <w:t xml:space="preserve">Used </w:t>
-      </w:r>
-      <w:r>
-        <w:rPr>
-          <w:rStyle w:val="Strong"/>
-        </w:rPr>
-        <w:t>React Query</w:t>
-      </w:r>
-      <w:r>
-        <w:t xml:space="preserve"> to fetch and update server data with loading and error states.</w:t>
+        <w:ind w:left="270" w:hanging="270"/>
+      </w:pPr>
+      <w:r>
+        <w:t>Designed reusable UI components and responsive layouts using Tailwind CSS and Bootstrap, improving UI consistency and user experience</w:t>
       </w:r>
     </w:p>
     <w:p>
@@ -1055,19 +1063,10 @@
           <w:numId w:val="3"/>
         </w:numPr>
         <w:spacing w:line="400" w:lineRule="atLeast"/>
-        <w:ind w:left="460" w:hanging="210"/>
-      </w:pPr>
-      <w:r>
-        <w:t xml:space="preserve">Deployed production build to </w:t>
-      </w:r>
-      <w:r>
-        <w:rPr>
-          <w:rStyle w:val="Strong"/>
-        </w:rPr>
-        <w:t>Vercel</w:t>
-      </w:r>
-      <w:r>
-        <w:t xml:space="preserve"> with Neon PostgreSQL.</w:t>
+        <w:ind w:left="270" w:hanging="270"/>
+      </w:pPr>
+      <w:r>
+        <w:t>Implemented form validation, error handling, and client-side state management</w:t>
       </w:r>
     </w:p>
     <w:p>
@@ -1078,7 +1077,235 @@
           <w:numId w:val="3"/>
         </w:numPr>
         <w:spacing w:line="400" w:lineRule="atLeast"/>
-        <w:ind w:left="460" w:hanging="210"/>
+        <w:ind w:left="270" w:hanging="270"/>
+      </w:pPr>
+      <w:r>
+        <w:t>Followed modern development workflows using Git, GitHub branches, pull requests, and code reviews</w:t>
+      </w:r>
+    </w:p>
+    <w:p>
+      <w:pPr>
+        <w:pStyle w:val="divdocumentulli"/>
+        <w:numPr>
+          <w:ilvl w:val="0"/>
+          <w:numId w:val="3"/>
+        </w:numPr>
+        <w:spacing w:line="400" w:lineRule="atLeast"/>
+        <w:ind w:left="270" w:hanging="270"/>
+      </w:pPr>
+      <w:r>
+        <w:t>Deployed production-ready applications on Vercel, handling 100+ daily users and maintaining stable performance</w:t>
+      </w:r>
+      <w:r>
+        <w:t xml:space="preserve"> </w:t>
+      </w:r>
+    </w:p>
+    <w:p>
+      <w:pPr>
+        <w:pStyle w:val="divdocumentulli"/>
+        <w:numPr>
+          <w:ilvl w:val="0"/>
+          <w:numId w:val="3"/>
+        </w:numPr>
+        <w:pBdr>
+          <w:bottom w:val="single" w:sz="6" w:space="1" w:color="auto"/>
+        </w:pBdr>
+        <w:spacing w:line="400" w:lineRule="atLeast"/>
+        <w:ind w:left="270" w:hanging="270"/>
+      </w:pPr>
+      <w:r>
+        <w:t>Debugged issues, improved performance, and refactored code for maintainabilit</w:t>
+      </w:r>
+      <w:r>
+        <w:t>y</w:t>
+      </w:r>
+    </w:p>
+    <w:p>
+      <w:pPr>
+        <w:pStyle w:val="divdocumentulli"/>
+        <w:pBdr>
+          <w:bottom w:val="single" w:sz="6" w:space="1" w:color="auto"/>
+        </w:pBdr>
+        <w:spacing w:line="400" w:lineRule="atLeast"/>
+      </w:pPr>
+    </w:p>
+    <w:p>
+      <w:pPr>
+        <w:pStyle w:val="p"/>
+        <w:spacing w:line="240" w:lineRule="auto"/>
+        <w:ind w:left="274" w:hanging="274"/>
+        <w:jc w:val="center"/>
+        <w:rPr>
+          <w:rStyle w:val="Strong1"/>
+          <w:b/>
+          <w:bCs/>
+          <w:sz w:val="30"/>
+          <w:szCs w:val="30"/>
+          <w:u w:val="single"/>
+        </w:rPr>
+      </w:pPr>
+      <w:r>
+        <w:rPr>
+          <w:b/>
+          <w:bCs/>
+          <w:sz w:val="30"/>
+          <w:szCs w:val="30"/>
+          <w:u w:val="single"/>
+        </w:rPr>
+        <w:t>PROJECTS</w:t>
+      </w:r>
+    </w:p>
+    <w:p>
+      <w:pPr>
+        <w:pStyle w:val="p"/>
+        <w:spacing w:line="240" w:lineRule="auto"/>
+        <w:ind w:left="274" w:hanging="274"/>
+      </w:pPr>
+      <w:r>
+        <w:rPr>
+          <w:rStyle w:val="Strong1"/>
+          <w:b/>
+          <w:bCs/>
+          <w:u w:val="single"/>
+        </w:rPr>
+        <w:t>Job Tracker – Full Stack Application:-</w:t>
+      </w:r>
+    </w:p>
+    <w:p>
+      <w:pPr>
+        <w:pStyle w:val="divdocumentulli"/>
+        <w:numPr>
+          <w:ilvl w:val="0"/>
+          <w:numId w:val="3"/>
+        </w:numPr>
+        <w:spacing w:line="400" w:lineRule="atLeast"/>
+        <w:ind w:left="270" w:hanging="270"/>
+      </w:pPr>
+      <w:r>
+        <w:t xml:space="preserve">Built a full-stack job tracking application using </w:t>
+      </w:r>
+      <w:r>
+        <w:rPr>
+          <w:rStyle w:val="Strong"/>
+        </w:rPr>
+        <w:t>Next.js App Router, React, Prisma ORM, and PostgreSQL</w:t>
+      </w:r>
+      <w:r>
+        <w:t>.</w:t>
+      </w:r>
+    </w:p>
+    <w:p>
+      <w:pPr>
+        <w:pStyle w:val="divdocumentulli"/>
+        <w:numPr>
+          <w:ilvl w:val="0"/>
+          <w:numId w:val="3"/>
+        </w:numPr>
+        <w:spacing w:line="400" w:lineRule="atLeast"/>
+        <w:ind w:left="270" w:hanging="270"/>
+      </w:pPr>
+      <w:r>
+        <w:t xml:space="preserve">Implemented user authentication with </w:t>
+      </w:r>
+      <w:r>
+        <w:rPr>
+          <w:rStyle w:val="Strong"/>
+        </w:rPr>
+        <w:t>Auth.js / NextAuth</w:t>
+      </w:r>
+      <w:r>
+        <w:t xml:space="preserve"> and</w:t>
+      </w:r>
+      <w:r>
+        <w:t xml:space="preserve">  </w:t>
+      </w:r>
+      <w:r>
+        <w:t xml:space="preserve"> protected routes.</w:t>
+      </w:r>
+    </w:p>
+    <w:p>
+      <w:pPr>
+        <w:pStyle w:val="divdocumentulli"/>
+        <w:numPr>
+          <w:ilvl w:val="0"/>
+          <w:numId w:val="3"/>
+        </w:numPr>
+        <w:spacing w:line="400" w:lineRule="atLeast"/>
+        <w:ind w:left="270" w:hanging="270"/>
+      </w:pPr>
+      <w:r>
+        <w:t>Created API routes for adding, editing, deleting, and fetching job applications.</w:t>
+      </w:r>
+    </w:p>
+    <w:p>
+      <w:pPr>
+        <w:pStyle w:val="divdocumentulli"/>
+        <w:numPr>
+          <w:ilvl w:val="0"/>
+          <w:numId w:val="3"/>
+        </w:numPr>
+        <w:spacing w:line="400" w:lineRule="atLeast"/>
+        <w:ind w:left="270" w:hanging="270"/>
+      </w:pPr>
+      <w:r>
+        <w:t xml:space="preserve">Used </w:t>
+      </w:r>
+      <w:r>
+        <w:rPr>
+          <w:rStyle w:val="Strong"/>
+        </w:rPr>
+        <w:t>React Query</w:t>
+      </w:r>
+      <w:r>
+        <w:t xml:space="preserve"> to fetch and update server data with loading and error states.</w:t>
+      </w:r>
+    </w:p>
+    <w:p>
+      <w:pPr>
+        <w:pStyle w:val="divdocumentulli"/>
+        <w:numPr>
+          <w:ilvl w:val="0"/>
+          <w:numId w:val="3"/>
+        </w:numPr>
+        <w:spacing w:line="400" w:lineRule="atLeast"/>
+        <w:ind w:left="270" w:hanging="270"/>
+      </w:pPr>
+      <w:r>
+        <w:t xml:space="preserve">Deployed production build to </w:t>
+      </w:r>
+      <w:r>
+        <w:rPr>
+          <w:rStyle w:val="Strong"/>
+        </w:rPr>
+        <w:t>Vercel</w:t>
+      </w:r>
+      <w:r>
+        <w:t xml:space="preserve"> with Neon PostgreSQL.</w:t>
+      </w:r>
+    </w:p>
+    <w:p>
+      <w:pPr>
+        <w:pStyle w:val="divdocumentulli"/>
+        <w:numPr>
+          <w:ilvl w:val="0"/>
+          <w:numId w:val="3"/>
+        </w:numPr>
+        <w:spacing w:line="400" w:lineRule="atLeast"/>
+        <w:ind w:left="270" w:hanging="270"/>
+      </w:pPr>
+      <w:r>
+        <w:t>Deployed to Vercel, used by 50+ users weekly to track job applications efficiently</w:t>
+      </w:r>
+    </w:p>
+    <w:p>
+      <w:pPr>
+        <w:pStyle w:val="divdocumentulli"/>
+        <w:numPr>
+          <w:ilvl w:val="0"/>
+          <w:numId w:val="3"/>
+        </w:numPr>
+        <w:spacing w:line="400" w:lineRule="atLeast"/>
+        <w:ind w:left="270" w:hanging="270"/>
       </w:pPr>
       <w:r>
         <w:t xml:space="preserve">Live Demo: </w:t>
@@ -1113,12 +1340,7 @@
       <w:pPr>
         <w:pStyle w:val="p"/>
         <w:spacing w:line="400" w:lineRule="atLeast"/>
-      </w:pPr>
-    </w:p>
-    <w:p>
-      <w:pPr>
-        <w:pStyle w:val="p"/>
-        <w:spacing w:line="400" w:lineRule="atLeast"/>
+        <w:ind w:left="270" w:hanging="270"/>
       </w:pPr>
       <w:r>
         <w:rPr>
@@ -1138,7 +1360,7 @@
           <w:numId w:val="4"/>
         </w:numPr>
         <w:spacing w:line="400" w:lineRule="atLeast"/>
-        <w:ind w:left="460" w:hanging="210"/>
+        <w:ind w:left="270" w:hanging="270"/>
       </w:pPr>
       <w:r>
         <w:t xml:space="preserve">Developed a responsive task manager using </w:t>
@@ -1161,7 +1383,7 @@
           <w:numId w:val="4"/>
         </w:numPr>
         <w:spacing w:line="400" w:lineRule="atLeast"/>
-        <w:ind w:left="460" w:hanging="210"/>
+        <w:ind w:left="270" w:hanging="270"/>
       </w:pPr>
       <w:r>
         <w:t xml:space="preserve">Managed global state with </w:t>
@@ -1184,7 +1406,7 @@
           <w:numId w:val="4"/>
         </w:numPr>
         <w:spacing w:line="400" w:lineRule="atLeast"/>
-        <w:ind w:left="460" w:hanging="210"/>
+        <w:ind w:left="270" w:hanging="270"/>
       </w:pPr>
       <w:r>
         <w:t xml:space="preserve">Persisted tasks using </w:t>
@@ -1207,7 +1429,7 @@
           <w:numId w:val="4"/>
         </w:numPr>
         <w:spacing w:line="400" w:lineRule="atLeast"/>
-        <w:ind w:left="460" w:hanging="210"/>
+        <w:ind w:left="270" w:hanging="270"/>
       </w:pPr>
       <w:r>
         <w:t>Implemented filtering, dark/light mode, and toast notifications.</w:t>
@@ -1221,7 +1443,21 @@
           <w:numId w:val="4"/>
         </w:numPr>
         <w:spacing w:line="400" w:lineRule="atLeast"/>
-        <w:ind w:left="460" w:hanging="210"/>
+        <w:ind w:left="270" w:hanging="270"/>
+      </w:pPr>
+      <w:r>
+        <w:t>Deployed to Vercel, used by testers to manage daily tasks and track progress</w:t>
+      </w:r>
+    </w:p>
+    <w:p>
+      <w:pPr>
+        <w:pStyle w:val="divdocumentulli"/>
+        <w:numPr>
+          <w:ilvl w:val="0"/>
+          <w:numId w:val="4"/>
+        </w:numPr>
+        <w:spacing w:line="400" w:lineRule="atLeast"/>
+        <w:ind w:left="270" w:hanging="270"/>
       </w:pPr>
       <w:r>
         <w:t xml:space="preserve">Live Demo: </w:t>
@@ -1256,12 +1492,7 @@
       <w:pPr>
         <w:pStyle w:val="p"/>
         <w:spacing w:line="400" w:lineRule="atLeast"/>
-      </w:pPr>
-    </w:p>
-    <w:p>
-      <w:pPr>
-        <w:pStyle w:val="p"/>
-        <w:spacing w:line="400" w:lineRule="atLeast"/>
+        <w:ind w:left="270" w:hanging="270"/>
       </w:pPr>
       <w:r>
         <w:rPr>
@@ -1281,7 +1512,7 @@
           <w:numId w:val="5"/>
         </w:numPr>
         <w:spacing w:line="400" w:lineRule="atLeast"/>
-        <w:ind w:left="460" w:hanging="210"/>
+        <w:ind w:left="270" w:hanging="270"/>
       </w:pPr>
       <w:r>
         <w:t xml:space="preserve">Built multi-step form with </w:t>
@@ -1304,7 +1535,7 @@
           <w:numId w:val="5"/>
         </w:numPr>
         <w:spacing w:line="400" w:lineRule="atLeast"/>
-        <w:ind w:left="460" w:hanging="210"/>
+        <w:ind w:left="270" w:hanging="270"/>
       </w:pPr>
       <w:r>
         <w:t xml:space="preserve">Managed form state across steps using </w:t>
@@ -1336,7 +1567,7 @@
           <w:numId w:val="5"/>
         </w:numPr>
         <w:spacing w:line="400" w:lineRule="atLeast"/>
-        <w:ind w:left="460" w:hanging="210"/>
+        <w:ind w:left="270" w:hanging="270"/>
       </w:pPr>
       <w:r>
         <w:t xml:space="preserve">Implemented </w:t>
@@ -1359,7 +1590,21 @@
           <w:numId w:val="5"/>
         </w:numPr>
         <w:spacing w:line="400" w:lineRule="atLeast"/>
-        <w:ind w:left="460" w:hanging="210"/>
+        <w:ind w:left="270" w:hanging="270"/>
+      </w:pPr>
+      <w:r>
+        <w:t>Deployed to Vercel and tested by multiple users for smooth data collection</w:t>
+      </w:r>
+    </w:p>
+    <w:p>
+      <w:pPr>
+        <w:pStyle w:val="divdocumentulli"/>
+        <w:numPr>
+          <w:ilvl w:val="0"/>
+          <w:numId w:val="5"/>
+        </w:numPr>
+        <w:spacing w:line="400" w:lineRule="atLeast"/>
+        <w:ind w:left="270" w:hanging="270"/>
       </w:pPr>
       <w:r>
         <w:t xml:space="preserve">Live Demo: </w:t>
@@ -1373,6 +1618,10 @@
         </w:r>
       </w:hyperlink>
       <w:r>
+        <w:rPr>
+          <w:rFonts w:hint="cs"/>
+          <w:rtl/>
+        </w:rPr>
         <w:t xml:space="preserve"> </w:t>
       </w:r>
       <w:r>
@@ -1386,26 +1635,12 @@
           <w:t>https://github.com/Eagle-2026/employment-form-2025</w:t>
         </w:r>
       </w:hyperlink>
-      <w:r>
-        <w:t xml:space="preserve"> </w:t>
-      </w:r>
-    </w:p>
-    <w:p>
-      <w:pPr>
-        <w:spacing w:line="14" w:lineRule="exact"/>
-      </w:pPr>
-      <w:r>
-        <w:rPr>
-          <w:color w:val="FFFFFF"/>
-          <w:sz w:val="2"/>
-        </w:rPr>
-        <w:t>#HRJ#a0fff714-d8f2-4ccb-9e74-1395c65cf5af#</w:t>
-      </w:r>
     </w:p>
     <w:sectPr>
       <w:pgSz w:w="12240" w:h="15840"/>
-      <w:pgMar w:top="500" w:right="740" w:bottom="500" w:left="740" w:header="720" w:footer="720" w:gutter="0"/>
+      <w:pgMar w:top="144" w:right="288" w:bottom="288" w:left="432" w:header="720" w:footer="720" w:gutter="0"/>
       <w:cols w:space="720"/>
+      <w:docGrid w:linePitch="326"/>
     </w:sectPr>
   </w:body>
 </w:document>
@@ -1423,7 +1658,7 @@
       <w:lvlText w:val=""/>
       <w:lvlJc w:val="left"/>
       <w:pPr>
-        <w:ind w:left="720" w:hanging="360"/>
+        <w:ind w:left="450" w:hanging="360"/>
       </w:pPr>
       <w:rPr>
         <w:rFonts w:ascii="Symbol" w:hAnsi="Symbol"/>
@@ -1436,9 +1671,9 @@
       <w:lvlJc w:val="left"/>
       <w:pPr>
         <w:tabs>
-          <w:tab w:val="num" w:pos="1440"/>
-        </w:tabs>
-        <w:ind w:left="1440" w:hanging="360"/>
+          <w:tab w:val="num" w:pos="1170"/>
+        </w:tabs>
+        <w:ind w:left="1170" w:hanging="360"/>
       </w:pPr>
       <w:rPr>
         <w:rFonts w:ascii="Courier New" w:hAnsi="Courier New"/>
@@ -1451,9 +1686,9 @@
       <w:lvlJc w:val="left"/>
       <w:pPr>
         <w:tabs>
-          <w:tab w:val="num" w:pos="2160"/>
-        </w:tabs>
-        <w:ind w:left="2160" w:hanging="360"/>
+          <w:tab w:val="num" w:pos="1890"/>
+        </w:tabs>
+        <w:ind w:left="1890" w:hanging="360"/>
       </w:pPr>
       <w:rPr>
         <w:rFonts w:ascii="Wingdings" w:hAnsi="Wingdings"/>
@@ -1466,9 +1701,9 @@
       <w:lvlJc w:val="left"/>
       <w:pPr>
         <w:tabs>
-          <w:tab w:val="num" w:pos="2880"/>
-        </w:tabs>
-        <w:ind w:left="2880" w:hanging="360"/>
+          <w:tab w:val="num" w:pos="2610"/>
+        </w:tabs>
+        <w:ind w:left="2610" w:hanging="360"/>
       </w:pPr>
       <w:rPr>
         <w:rFonts w:ascii="Symbol" w:hAnsi="Symbol"/>
@@ -1481,9 +1716,9 @@
       <w:lvlJc w:val="left"/>
       <w:pPr>
         <w:tabs>
-          <w:tab w:val="num" w:pos="3600"/>
-        </w:tabs>
-        <w:ind w:left="3600" w:hanging="360"/>
+          <w:tab w:val="num" w:pos="3330"/>
+        </w:tabs>
+        <w:ind w:left="3330" w:hanging="360"/>
       </w:pPr>
       <w:rPr>
         <w:rFonts w:ascii="Courier New" w:hAnsi="Courier New"/>
@@ -1496,9 +1731,9 @@
       <w:lvlJc w:val="left"/>
       <w:pPr>
         <w:tabs>
-          <w:tab w:val="num" w:pos="4320"/>
-        </w:tabs>
-        <w:ind w:left="4320" w:hanging="360"/>
+          <w:tab w:val="num" w:pos="4050"/>
+        </w:tabs>
+        <w:ind w:left="4050" w:hanging="360"/>
       </w:pPr>
       <w:rPr>
         <w:rFonts w:ascii="Wingdings" w:hAnsi="Wingdings"/>
@@ -1511,9 +1746,9 @@
       <w:lvlJc w:val="left"/>
       <w:pPr>
         <w:tabs>
-          <w:tab w:val="num" w:pos="5040"/>
-        </w:tabs>
-        <w:ind w:left="5040" w:hanging="360"/>
+          <w:tab w:val="num" w:pos="4770"/>
+        </w:tabs>
+        <w:ind w:left="4770" w:hanging="360"/>
       </w:pPr>
       <w:rPr>
         <w:rFonts w:ascii="Symbol" w:hAnsi="Symbol"/>
@@ -1526,9 +1761,9 @@
       <w:lvlJc w:val="left"/>
       <w:pPr>
         <w:tabs>
-          <w:tab w:val="num" w:pos="5760"/>
-        </w:tabs>
-        <w:ind w:left="5760" w:hanging="360"/>
+          <w:tab w:val="num" w:pos="5490"/>
+        </w:tabs>
+        <w:ind w:left="5490" w:hanging="360"/>
       </w:pPr>
       <w:rPr>
         <w:rFonts w:ascii="Courier New" w:hAnsi="Courier New"/>
@@ -1541,9 +1776,9 @@
       <w:lvlJc w:val="left"/>
       <w:pPr>
         <w:tabs>
-          <w:tab w:val="num" w:pos="6480"/>
-        </w:tabs>
-        <w:ind w:left="6480" w:hanging="360"/>
+          <w:tab w:val="num" w:pos="6210"/>
+        </w:tabs>
+        <w:ind w:left="6210" w:hanging="360"/>
       </w:pPr>
       <w:rPr>
         <w:rFonts w:ascii="Wingdings" w:hAnsi="Wingdings"/>
@@ -1697,7 +1932,7 @@
       <w:lvlText w:val=""/>
       <w:lvlJc w:val="left"/>
       <w:pPr>
-        <w:ind w:left="720" w:hanging="360"/>
+        <w:ind w:left="360" w:hanging="360"/>
       </w:pPr>
       <w:rPr>
         <w:rFonts w:ascii="Symbol" w:hAnsi="Symbol"/>
@@ -1710,9 +1945,9 @@
       <w:lvlJc w:val="left"/>
       <w:pPr>
         <w:tabs>
-          <w:tab w:val="num" w:pos="1440"/>
-        </w:tabs>
-        <w:ind w:left="1440" w:hanging="360"/>
+          <w:tab w:val="num" w:pos="1080"/>
+        </w:tabs>
+        <w:ind w:left="1080" w:hanging="360"/>
       </w:pPr>
       <w:rPr>
         <w:rFonts w:ascii="Courier New" w:hAnsi="Courier New"/>
@@ -1725,9 +1960,9 @@
       <w:lvlJc w:val="left"/>
       <w:pPr>
         <w:tabs>
-          <w:tab w:val="num" w:pos="2160"/>
-        </w:tabs>
-        <w:ind w:left="2160" w:hanging="360"/>
+          <w:tab w:val="num" w:pos="1800"/>
+        </w:tabs>
+        <w:ind w:left="1800" w:hanging="360"/>
       </w:pPr>
       <w:rPr>
         <w:rFonts w:ascii="Wingdings" w:hAnsi="Wingdings"/>
@@ -1740,9 +1975,9 @@
       <w:lvlJc w:val="left"/>
       <w:pPr>
         <w:tabs>
-          <w:tab w:val="num" w:pos="2880"/>
-        </w:tabs>
-        <w:ind w:left="2880" w:hanging="360"/>
+          <w:tab w:val="num" w:pos="2520"/>
+        </w:tabs>
+        <w:ind w:left="2520" w:hanging="360"/>
       </w:pPr>
       <w:rPr>
         <w:rFonts w:ascii="Symbol" w:hAnsi="Symbol"/>
@@ -1755,9 +1990,9 @@
       <w:lvlJc w:val="left"/>
       <w:pPr>
         <w:tabs>
-          <w:tab w:val="num" w:pos="3600"/>
-        </w:tabs>
-        <w:ind w:left="3600" w:hanging="360"/>
+          <w:tab w:val="num" w:pos="3240"/>
+        </w:tabs>
+        <w:ind w:left="3240" w:hanging="360"/>
       </w:pPr>
       <w:rPr>
         <w:rFonts w:ascii="Courier New" w:hAnsi="Courier New"/>
@@ -1770,9 +2005,9 @@
       <w:lvlJc w:val="left"/>
       <w:pPr>
         <w:tabs>
-          <w:tab w:val="num" w:pos="4320"/>
-        </w:tabs>
-        <w:ind w:left="4320" w:hanging="360"/>
+          <w:tab w:val="num" w:pos="3960"/>
+        </w:tabs>
+        <w:ind w:left="3960" w:hanging="360"/>
       </w:pPr>
       <w:rPr>
         <w:rFonts w:ascii="Wingdings" w:hAnsi="Wingdings"/>
@@ -1785,9 +2020,9 @@
       <w:lvlJc w:val="left"/>
       <w:pPr>
         <w:tabs>
-          <w:tab w:val="num" w:pos="5040"/>
-        </w:tabs>
-        <w:ind w:left="5040" w:hanging="360"/>
+          <w:tab w:val="num" w:pos="4680"/>
+        </w:tabs>
+        <w:ind w:left="4680" w:hanging="360"/>
       </w:pPr>
       <w:rPr>
         <w:rFonts w:ascii="Symbol" w:hAnsi="Symbol"/>
@@ -1800,9 +2035,9 @@
       <w:lvlJc w:val="left"/>
       <w:pPr>
         <w:tabs>
-          <w:tab w:val="num" w:pos="5760"/>
-        </w:tabs>
-        <w:ind w:left="5760" w:hanging="360"/>
+          <w:tab w:val="num" w:pos="5400"/>
+        </w:tabs>
+        <w:ind w:left="5400" w:hanging="360"/>
       </w:pPr>
       <w:rPr>
         <w:rFonts w:ascii="Courier New" w:hAnsi="Courier New"/>
@@ -1815,9 +2050,9 @@
       <w:lvlJc w:val="left"/>
       <w:pPr>
         <w:tabs>
-          <w:tab w:val="num" w:pos="6480"/>
-        </w:tabs>
-        <w:ind w:left="6480" w:hanging="360"/>
+          <w:tab w:val="num" w:pos="6120"/>
+        </w:tabs>
+        <w:ind w:left="6120" w:hanging="360"/>
       </w:pPr>
       <w:rPr>
         <w:rFonts w:ascii="Wingdings" w:hAnsi="Wingdings"/>
@@ -2236,6 +2471,602 @@
     </w:lvl>
   </w:abstractNum>
   <w:abstractNum w:abstractNumId="6" w15:restartNumberingAfterBreak="0">
+    <w:nsid w:val="20C27425"/>
+    <w:multiLevelType w:val="multilevel"/>
+    <w:tmpl w:val="DAB84FAC"/>
+    <w:lvl w:ilvl="0">
+      <w:start w:val="1"/>
+      <w:numFmt w:val="bullet"/>
+      <w:lvlText w:val=""/>
+      <w:lvlJc w:val="left"/>
+      <w:pPr>
+        <w:tabs>
+          <w:tab w:val="num" w:pos="720"/>
+        </w:tabs>
+        <w:ind w:left="720" w:hanging="360"/>
+      </w:pPr>
+      <w:rPr>
+        <w:rFonts w:ascii="Symbol" w:hAnsi="Symbol" w:hint="default"/>
+        <w:sz w:val="20"/>
+      </w:rPr>
+    </w:lvl>
+    <w:lvl w:ilvl="1" w:tentative="1">
+      <w:start w:val="1"/>
+      <w:numFmt w:val="bullet"/>
+      <w:lvlText w:val="o"/>
+      <w:lvlJc w:val="left"/>
+      <w:pPr>
+        <w:tabs>
+          <w:tab w:val="num" w:pos="1440"/>
+        </w:tabs>
+        <w:ind w:left="1440" w:hanging="360"/>
+      </w:pPr>
+      <w:rPr>
+        <w:rFonts w:ascii="Courier New" w:hAnsi="Courier New" w:hint="default"/>
+        <w:sz w:val="20"/>
+      </w:rPr>
+    </w:lvl>
+    <w:lvl w:ilvl="2" w:tentative="1">
+      <w:start w:val="1"/>
+      <w:numFmt w:val="bullet"/>
+      <w:lvlText w:val=""/>
+      <w:lvlJc w:val="left"/>
+      <w:pPr>
+        <w:tabs>
+          <w:tab w:val="num" w:pos="2160"/>
+        </w:tabs>
+        <w:ind w:left="2160" w:hanging="360"/>
+      </w:pPr>
+      <w:rPr>
+        <w:rFonts w:ascii="Wingdings" w:hAnsi="Wingdings" w:hint="default"/>
+        <w:sz w:val="20"/>
+      </w:rPr>
+    </w:lvl>
+    <w:lvl w:ilvl="3" w:tentative="1">
+      <w:start w:val="1"/>
+      <w:numFmt w:val="bullet"/>
+      <w:lvlText w:val=""/>
+      <w:lvlJc w:val="left"/>
+      <w:pPr>
+        <w:tabs>
+          <w:tab w:val="num" w:pos="2880"/>
+        </w:tabs>
+        <w:ind w:left="2880" w:hanging="360"/>
+      </w:pPr>
+      <w:rPr>
+        <w:rFonts w:ascii="Wingdings" w:hAnsi="Wingdings" w:hint="default"/>
+        <w:sz w:val="20"/>
+      </w:rPr>
+    </w:lvl>
+    <w:lvl w:ilvl="4" w:tentative="1">
+      <w:start w:val="1"/>
+      <w:numFmt w:val="bullet"/>
+      <w:lvlText w:val=""/>
+      <w:lvlJc w:val="left"/>
+      <w:pPr>
+        <w:tabs>
+          <w:tab w:val="num" w:pos="3600"/>
+        </w:tabs>
+        <w:ind w:left="3600" w:hanging="360"/>
+      </w:pPr>
+      <w:rPr>
+        <w:rFonts w:ascii="Wingdings" w:hAnsi="Wingdings" w:hint="default"/>
+        <w:sz w:val="20"/>
+      </w:rPr>
+    </w:lvl>
+    <w:lvl w:ilvl="5" w:tentative="1">
+      <w:start w:val="1"/>
+      <w:numFmt w:val="bullet"/>
+      <w:lvlText w:val=""/>
+      <w:lvlJc w:val="left"/>
+      <w:pPr>
+        <w:tabs>
+          <w:tab w:val="num" w:pos="4320"/>
+        </w:tabs>
+        <w:ind w:left="4320" w:hanging="360"/>
+      </w:pPr>
+      <w:rPr>
+        <w:rFonts w:ascii="Wingdings" w:hAnsi="Wingdings" w:hint="default"/>
+        <w:sz w:val="20"/>
+      </w:rPr>
+    </w:lvl>
+    <w:lvl w:ilvl="6" w:tentative="1">
+      <w:start w:val="1"/>
+      <w:numFmt w:val="bullet"/>
+      <w:lvlText w:val=""/>
+      <w:lvlJc w:val="left"/>
+      <w:pPr>
+        <w:tabs>
+          <w:tab w:val="num" w:pos="5040"/>
+        </w:tabs>
+        <w:ind w:left="5040" w:hanging="360"/>
+      </w:pPr>
+      <w:rPr>
+        <w:rFonts w:ascii="Wingdings" w:hAnsi="Wingdings" w:hint="default"/>
+        <w:sz w:val="20"/>
+      </w:rPr>
+    </w:lvl>
+    <w:lvl w:ilvl="7" w:tentative="1">
+      <w:start w:val="1"/>
+      <w:numFmt w:val="bullet"/>
+      <w:lvlText w:val=""/>
+      <w:lvlJc w:val="left"/>
+      <w:pPr>
+        <w:tabs>
+          <w:tab w:val="num" w:pos="5760"/>
+        </w:tabs>
+        <w:ind w:left="5760" w:hanging="360"/>
+      </w:pPr>
+      <w:rPr>
+        <w:rFonts w:ascii="Wingdings" w:hAnsi="Wingdings" w:hint="default"/>
+        <w:sz w:val="20"/>
+      </w:rPr>
+    </w:lvl>
+    <w:lvl w:ilvl="8" w:tentative="1">
+      <w:start w:val="1"/>
+      <w:numFmt w:val="bullet"/>
+      <w:lvlText w:val=""/>
+      <w:lvlJc w:val="left"/>
+      <w:pPr>
+        <w:tabs>
+          <w:tab w:val="num" w:pos="6480"/>
+        </w:tabs>
+        <w:ind w:left="6480" w:hanging="360"/>
+      </w:pPr>
+      <w:rPr>
+        <w:rFonts w:ascii="Wingdings" w:hAnsi="Wingdings" w:hint="default"/>
+        <w:sz w:val="20"/>
+      </w:rPr>
+    </w:lvl>
+  </w:abstractNum>
+  <w:abstractNum w:abstractNumId="7" w15:restartNumberingAfterBreak="0">
+    <w:nsid w:val="2C0C0227"/>
+    <w:multiLevelType w:val="multilevel"/>
+    <w:tmpl w:val="A580B2E4"/>
+    <w:lvl w:ilvl="0">
+      <w:start w:val="1"/>
+      <w:numFmt w:val="bullet"/>
+      <w:lvlText w:val=""/>
+      <w:lvlJc w:val="left"/>
+      <w:pPr>
+        <w:tabs>
+          <w:tab w:val="num" w:pos="720"/>
+        </w:tabs>
+        <w:ind w:left="720" w:hanging="360"/>
+      </w:pPr>
+      <w:rPr>
+        <w:rFonts w:ascii="Symbol" w:hAnsi="Symbol" w:hint="default"/>
+        <w:sz w:val="20"/>
+      </w:rPr>
+    </w:lvl>
+    <w:lvl w:ilvl="1" w:tentative="1">
+      <w:start w:val="1"/>
+      <w:numFmt w:val="bullet"/>
+      <w:lvlText w:val="o"/>
+      <w:lvlJc w:val="left"/>
+      <w:pPr>
+        <w:tabs>
+          <w:tab w:val="num" w:pos="1440"/>
+        </w:tabs>
+        <w:ind w:left="1440" w:hanging="360"/>
+      </w:pPr>
+      <w:rPr>
+        <w:rFonts w:ascii="Courier New" w:hAnsi="Courier New" w:hint="default"/>
+        <w:sz w:val="20"/>
+      </w:rPr>
+    </w:lvl>
+    <w:lvl w:ilvl="2" w:tentative="1">
+      <w:start w:val="1"/>
+      <w:numFmt w:val="bullet"/>
+      <w:lvlText w:val=""/>
+      <w:lvlJc w:val="left"/>
+      <w:pPr>
+        <w:tabs>
+          <w:tab w:val="num" w:pos="2160"/>
+        </w:tabs>
+        <w:ind w:left="2160" w:hanging="360"/>
+      </w:pPr>
+      <w:rPr>
+        <w:rFonts w:ascii="Wingdings" w:hAnsi="Wingdings" w:hint="default"/>
+        <w:sz w:val="20"/>
+      </w:rPr>
+    </w:lvl>
+    <w:lvl w:ilvl="3" w:tentative="1">
+      <w:start w:val="1"/>
+      <w:numFmt w:val="bullet"/>
+      <w:lvlText w:val=""/>
+      <w:lvlJc w:val="left"/>
+      <w:pPr>
+        <w:tabs>
+          <w:tab w:val="num" w:pos="2880"/>
+        </w:tabs>
+        <w:ind w:left="2880" w:hanging="360"/>
+      </w:pPr>
+      <w:rPr>
+        <w:rFonts w:ascii="Wingdings" w:hAnsi="Wingdings" w:hint="default"/>
+        <w:sz w:val="20"/>
+      </w:rPr>
+    </w:lvl>
+    <w:lvl w:ilvl="4" w:tentative="1">
+      <w:start w:val="1"/>
+      <w:numFmt w:val="bullet"/>
+      <w:lvlText w:val=""/>
+      <w:lvlJc w:val="left"/>
+      <w:pPr>
+        <w:tabs>
+          <w:tab w:val="num" w:pos="3600"/>
+        </w:tabs>
+        <w:ind w:left="3600" w:hanging="360"/>
+      </w:pPr>
+      <w:rPr>
+        <w:rFonts w:ascii="Wingdings" w:hAnsi="Wingdings" w:hint="default"/>
+        <w:sz w:val="20"/>
+      </w:rPr>
+    </w:lvl>
+    <w:lvl w:ilvl="5" w:tentative="1">
+      <w:start w:val="1"/>
+      <w:numFmt w:val="bullet"/>
+      <w:lvlText w:val=""/>
+      <w:lvlJc w:val="left"/>
+      <w:pPr>
+        <w:tabs>
+          <w:tab w:val="num" w:pos="4320"/>
+        </w:tabs>
+        <w:ind w:left="4320" w:hanging="360"/>
+      </w:pPr>
+      <w:rPr>
+        <w:rFonts w:ascii="Wingdings" w:hAnsi="Wingdings" w:hint="default"/>
+        <w:sz w:val="20"/>
+      </w:rPr>
+    </w:lvl>
+    <w:lvl w:ilvl="6" w:tentative="1">
+      <w:start w:val="1"/>
+      <w:numFmt w:val="bullet"/>
+      <w:lvlText w:val=""/>
+      <w:lvlJc w:val="left"/>
+      <w:pPr>
+        <w:tabs>
+          <w:tab w:val="num" w:pos="5040"/>
+        </w:tabs>
+        <w:ind w:left="5040" w:hanging="360"/>
+      </w:pPr>
+      <w:rPr>
+        <w:rFonts w:ascii="Wingdings" w:hAnsi="Wingdings" w:hint="default"/>
+        <w:sz w:val="20"/>
+      </w:rPr>
+    </w:lvl>
+    <w:lvl w:ilvl="7" w:tentative="1">
+      <w:start w:val="1"/>
+      <w:numFmt w:val="bullet"/>
+      <w:lvlText w:val=""/>
+      <w:lvlJc w:val="left"/>
+      <w:pPr>
+        <w:tabs>
+          <w:tab w:val="num" w:pos="5760"/>
+        </w:tabs>
+        <w:ind w:left="5760" w:hanging="360"/>
+      </w:pPr>
+      <w:rPr>
+        <w:rFonts w:ascii="Wingdings" w:hAnsi="Wingdings" w:hint="default"/>
+        <w:sz w:val="20"/>
+      </w:rPr>
+    </w:lvl>
+    <w:lvl w:ilvl="8" w:tentative="1">
+      <w:start w:val="1"/>
+      <w:numFmt w:val="bullet"/>
+      <w:lvlText w:val=""/>
+      <w:lvlJc w:val="left"/>
+      <w:pPr>
+        <w:tabs>
+          <w:tab w:val="num" w:pos="6480"/>
+        </w:tabs>
+        <w:ind w:left="6480" w:hanging="360"/>
+      </w:pPr>
+      <w:rPr>
+        <w:rFonts w:ascii="Wingdings" w:hAnsi="Wingdings" w:hint="default"/>
+        <w:sz w:val="20"/>
+      </w:rPr>
+    </w:lvl>
+  </w:abstractNum>
+  <w:abstractNum w:abstractNumId="8" w15:restartNumberingAfterBreak="0">
+    <w:nsid w:val="351A6497"/>
+    <w:multiLevelType w:val="multilevel"/>
+    <w:tmpl w:val="8FC27550"/>
+    <w:lvl w:ilvl="0">
+      <w:start w:val="1"/>
+      <w:numFmt w:val="bullet"/>
+      <w:lvlText w:val=""/>
+      <w:lvlJc w:val="left"/>
+      <w:pPr>
+        <w:tabs>
+          <w:tab w:val="num" w:pos="720"/>
+        </w:tabs>
+        <w:ind w:left="720" w:hanging="360"/>
+      </w:pPr>
+      <w:rPr>
+        <w:rFonts w:ascii="Symbol" w:hAnsi="Symbol" w:hint="default"/>
+        <w:sz w:val="20"/>
+      </w:rPr>
+    </w:lvl>
+    <w:lvl w:ilvl="1" w:tentative="1">
+      <w:start w:val="1"/>
+      <w:numFmt w:val="bullet"/>
+      <w:lvlText w:val="o"/>
+      <w:lvlJc w:val="left"/>
+      <w:pPr>
+        <w:tabs>
+          <w:tab w:val="num" w:pos="1440"/>
+        </w:tabs>
+        <w:ind w:left="1440" w:hanging="360"/>
+      </w:pPr>
+      <w:rPr>
+        <w:rFonts w:ascii="Courier New" w:hAnsi="Courier New" w:hint="default"/>
+        <w:sz w:val="20"/>
+      </w:rPr>
+    </w:lvl>
+    <w:lvl w:ilvl="2" w:tentative="1">
+      <w:start w:val="1"/>
+      <w:numFmt w:val="bullet"/>
+      <w:lvlText w:val=""/>
+      <w:lvlJc w:val="left"/>
+      <w:pPr>
+        <w:tabs>
+          <w:tab w:val="num" w:pos="2160"/>
+        </w:tabs>
+        <w:ind w:left="2160" w:hanging="360"/>
+      </w:pPr>
+      <w:rPr>
+        <w:rFonts w:ascii="Wingdings" w:hAnsi="Wingdings" w:hint="default"/>
+        <w:sz w:val="20"/>
+      </w:rPr>
+    </w:lvl>
+    <w:lvl w:ilvl="3" w:tentative="1">
+      <w:start w:val="1"/>
+      <w:numFmt w:val="bullet"/>
+      <w:lvlText w:val=""/>
+      <w:lvlJc w:val="left"/>
+      <w:pPr>
+        <w:tabs>
+          <w:tab w:val="num" w:pos="2880"/>
+        </w:tabs>
+        <w:ind w:left="2880" w:hanging="360"/>
+      </w:pPr>
+      <w:rPr>
+        <w:rFonts w:ascii="Wingdings" w:hAnsi="Wingdings" w:hint="default"/>
+        <w:sz w:val="20"/>
+      </w:rPr>
+    </w:lvl>
+    <w:lvl w:ilvl="4" w:tentative="1">
+      <w:start w:val="1"/>
+      <w:numFmt w:val="bullet"/>
+      <w:lvlText w:val=""/>
+      <w:lvlJc w:val="left"/>
+      <w:pPr>
+        <w:tabs>
+          <w:tab w:val="num" w:pos="3600"/>
+        </w:tabs>
+        <w:ind w:left="3600" w:hanging="360"/>
+      </w:pPr>
+      <w:rPr>
+        <w:rFonts w:ascii="Wingdings" w:hAnsi="Wingdings" w:hint="default"/>
+        <w:sz w:val="20"/>
+      </w:rPr>
+    </w:lvl>
+    <w:lvl w:ilvl="5" w:tentative="1">
+      <w:start w:val="1"/>
+      <w:numFmt w:val="bullet"/>
+      <w:lvlText w:val=""/>
+      <w:lvlJc w:val="left"/>
+      <w:pPr>
+        <w:tabs>
+          <w:tab w:val="num" w:pos="4320"/>
+        </w:tabs>
+        <w:ind w:left="4320" w:hanging="360"/>
+      </w:pPr>
+      <w:rPr>
+        <w:rFonts w:ascii="Wingdings" w:hAnsi="Wingdings" w:hint="default"/>
+        <w:sz w:val="20"/>
+      </w:rPr>
+    </w:lvl>
+    <w:lvl w:ilvl="6" w:tentative="1">
+      <w:start w:val="1"/>
+      <w:numFmt w:val="bullet"/>
+      <w:lvlText w:val=""/>
+      <w:lvlJc w:val="left"/>
+      <w:pPr>
+        <w:tabs>
+          <w:tab w:val="num" w:pos="5040"/>
+        </w:tabs>
+        <w:ind w:left="5040" w:hanging="360"/>
+      </w:pPr>
+      <w:rPr>
+        <w:rFonts w:ascii="Wingdings" w:hAnsi="Wingdings" w:hint="default"/>
+        <w:sz w:val="20"/>
+      </w:rPr>
+    </w:lvl>
+    <w:lvl w:ilvl="7" w:tentative="1">
+      <w:start w:val="1"/>
+      <w:numFmt w:val="bullet"/>
+      <w:lvlText w:val=""/>
+      <w:lvlJc w:val="left"/>
+      <w:pPr>
+        <w:tabs>
+          <w:tab w:val="num" w:pos="5760"/>
+        </w:tabs>
+        <w:ind w:left="5760" w:hanging="360"/>
+      </w:pPr>
+      <w:rPr>
+        <w:rFonts w:ascii="Wingdings" w:hAnsi="Wingdings" w:hint="default"/>
+        <w:sz w:val="20"/>
+      </w:rPr>
+    </w:lvl>
+    <w:lvl w:ilvl="8" w:tentative="1">
+      <w:start w:val="1"/>
+      <w:numFmt w:val="bullet"/>
+      <w:lvlText w:val=""/>
+      <w:lvlJc w:val="left"/>
+      <w:pPr>
+        <w:tabs>
+          <w:tab w:val="num" w:pos="6480"/>
+        </w:tabs>
+        <w:ind w:left="6480" w:hanging="360"/>
+      </w:pPr>
+      <w:rPr>
+        <w:rFonts w:ascii="Wingdings" w:hAnsi="Wingdings" w:hint="default"/>
+        <w:sz w:val="20"/>
+      </w:rPr>
+    </w:lvl>
+  </w:abstractNum>
+  <w:abstractNum w:abstractNumId="9" w15:restartNumberingAfterBreak="0">
+    <w:nsid w:val="38CD50F8"/>
+    <w:multiLevelType w:val="multilevel"/>
+    <w:tmpl w:val="F0B2906A"/>
+    <w:lvl w:ilvl="0">
+      <w:start w:val="1"/>
+      <w:numFmt w:val="bullet"/>
+      <w:lvlText w:val=""/>
+      <w:lvlJc w:val="left"/>
+      <w:pPr>
+        <w:tabs>
+          <w:tab w:val="num" w:pos="720"/>
+        </w:tabs>
+        <w:ind w:left="720" w:hanging="360"/>
+      </w:pPr>
+      <w:rPr>
+        <w:rFonts w:ascii="Symbol" w:hAnsi="Symbol" w:hint="default"/>
+        <w:sz w:val="20"/>
+      </w:rPr>
+    </w:lvl>
+    <w:lvl w:ilvl="1" w:tentative="1">
+      <w:start w:val="1"/>
+      <w:numFmt w:val="bullet"/>
+      <w:lvlText w:val="o"/>
+      <w:lvlJc w:val="left"/>
+      <w:pPr>
+        <w:tabs>
+          <w:tab w:val="num" w:pos="1440"/>
+        </w:tabs>
+        <w:ind w:left="1440" w:hanging="360"/>
+      </w:pPr>
+      <w:rPr>
+        <w:rFonts w:ascii="Courier New" w:hAnsi="Courier New" w:hint="default"/>
+        <w:sz w:val="20"/>
+      </w:rPr>
+    </w:lvl>
+    <w:lvl w:ilvl="2" w:tentative="1">
+      <w:start w:val="1"/>
+      <w:numFmt w:val="bullet"/>
+      <w:lvlText w:val=""/>
+      <w:lvlJc w:val="left"/>
+      <w:pPr>
+        <w:tabs>
+          <w:tab w:val="num" w:pos="2160"/>
+        </w:tabs>
+        <w:ind w:left="2160" w:hanging="360"/>
+      </w:pPr>
+      <w:rPr>
+        <w:rFonts w:ascii="Wingdings" w:hAnsi="Wingdings" w:hint="default"/>
+        <w:sz w:val="20"/>
+      </w:rPr>
+    </w:lvl>
+    <w:lvl w:ilvl="3" w:tentative="1">
+      <w:start w:val="1"/>
+      <w:numFmt w:val="bullet"/>
+      <w:lvlText w:val=""/>
+      <w:lvlJc w:val="left"/>
+      <w:pPr>
+        <w:tabs>
+          <w:tab w:val="num" w:pos="2880"/>
+        </w:tabs>
+        <w:ind w:left="2880" w:hanging="360"/>
+      </w:pPr>
+      <w:rPr>
+        <w:rFonts w:ascii="Wingdings" w:hAnsi="Wingdings" w:hint="default"/>
+        <w:sz w:val="20"/>
+      </w:rPr>
+    </w:lvl>
+    <w:lvl w:ilvl="4" w:tentative="1">
+      <w:start w:val="1"/>
+      <w:numFmt w:val="bullet"/>
+      <w:lvlText w:val=""/>
+      <w:lvlJc w:val="left"/>
+      <w:pPr>
+        <w:tabs>
+          <w:tab w:val="num" w:pos="3600"/>
+        </w:tabs>
+        <w:ind w:left="3600" w:hanging="360"/>
+      </w:pPr>
+      <w:rPr>
+        <w:rFonts w:ascii="Wingdings" w:hAnsi="Wingdings" w:hint="default"/>
+        <w:sz w:val="20"/>
+      </w:rPr>
+    </w:lvl>
+    <w:lvl w:ilvl="5" w:tentative="1">
+      <w:start w:val="1"/>
+      <w:numFmt w:val="bullet"/>
+      <w:lvlText w:val=""/>
+      <w:lvlJc w:val="left"/>
+      <w:pPr>
+        <w:tabs>
+          <w:tab w:val="num" w:pos="4320"/>
+        </w:tabs>
+        <w:ind w:left="4320" w:hanging="360"/>
+      </w:pPr>
+      <w:rPr>
+        <w:rFonts w:ascii="Wingdings" w:hAnsi="Wingdings" w:hint="default"/>
+        <w:sz w:val="20"/>
+      </w:rPr>
+    </w:lvl>
+    <w:lvl w:ilvl="6" w:tentative="1">
+      <w:start w:val="1"/>
+      <w:numFmt w:val="bullet"/>
+      <w:lvlText w:val=""/>
+      <w:lvlJc w:val="left"/>
+      <w:pPr>
+        <w:tabs>
+          <w:tab w:val="num" w:pos="5040"/>
+        </w:tabs>
+        <w:ind w:left="5040" w:hanging="360"/>
+      </w:pPr>
+      <w:rPr>
+        <w:rFonts w:ascii="Wingdings" w:hAnsi="Wingdings" w:hint="default"/>
+        <w:sz w:val="20"/>
+      </w:rPr>
+    </w:lvl>
+    <w:lvl w:ilvl="7" w:tentative="1">
+      <w:start w:val="1"/>
+      <w:numFmt w:val="bullet"/>
+      <w:lvlText w:val=""/>
+      <w:lvlJc w:val="left"/>
+      <w:pPr>
+        <w:tabs>
+          <w:tab w:val="num" w:pos="5760"/>
+        </w:tabs>
+        <w:ind w:left="5760" w:hanging="360"/>
+      </w:pPr>
+      <w:rPr>
+        <w:rFonts w:ascii="Wingdings" w:hAnsi="Wingdings" w:hint="default"/>
+        <w:sz w:val="20"/>
+      </w:rPr>
+    </w:lvl>
+    <w:lvl w:ilvl="8" w:tentative="1">
+      <w:start w:val="1"/>
+      <w:numFmt w:val="bullet"/>
+      <w:lvlText w:val=""/>
+      <w:lvlJc w:val="left"/>
+      <w:pPr>
+        <w:tabs>
+          <w:tab w:val="num" w:pos="6480"/>
+        </w:tabs>
+        <w:ind w:left="6480" w:hanging="360"/>
+      </w:pPr>
+      <w:rPr>
+        <w:rFonts w:ascii="Wingdings" w:hAnsi="Wingdings" w:hint="default"/>
+        <w:sz w:val="20"/>
+      </w:rPr>
+    </w:lvl>
+  </w:abstractNum>
+  <w:abstractNum w:abstractNumId="10" w15:restartNumberingAfterBreak="0">
     <w:nsid w:val="660475B0"/>
     <w:multiLevelType w:val="hybridMultilevel"/>
     <w:tmpl w:val="73B6870C"/>
@@ -2245,106 +3076,255 @@
       <w:lvlText w:val=""/>
       <w:lvlJc w:val="left"/>
       <w:pPr>
+        <w:ind w:left="360" w:hanging="360"/>
+      </w:pPr>
+      <w:rPr>
+        <w:rFonts w:ascii="Symbol" w:hAnsi="Symbol" w:hint="default"/>
+      </w:rPr>
+    </w:lvl>
+    <w:lvl w:ilvl="1" w:tplc="04090003" w:tentative="1">
+      <w:start w:val="1"/>
+      <w:numFmt w:val="bullet"/>
+      <w:lvlText w:val="o"/>
+      <w:lvlJc w:val="left"/>
+      <w:pPr>
+        <w:ind w:left="1170" w:hanging="360"/>
+      </w:pPr>
+      <w:rPr>
+        <w:rFonts w:ascii="Courier New" w:hAnsi="Courier New" w:cs="Courier New" w:hint="default"/>
+      </w:rPr>
+    </w:lvl>
+    <w:lvl w:ilvl="2" w:tplc="04090005" w:tentative="1">
+      <w:start w:val="1"/>
+      <w:numFmt w:val="bullet"/>
+      <w:lvlText w:val=""/>
+      <w:lvlJc w:val="left"/>
+      <w:pPr>
+        <w:ind w:left="1890" w:hanging="360"/>
+      </w:pPr>
+      <w:rPr>
+        <w:rFonts w:ascii="Wingdings" w:hAnsi="Wingdings" w:hint="default"/>
+      </w:rPr>
+    </w:lvl>
+    <w:lvl w:ilvl="3" w:tplc="04090001" w:tentative="1">
+      <w:start w:val="1"/>
+      <w:numFmt w:val="bullet"/>
+      <w:lvlText w:val=""/>
+      <w:lvlJc w:val="left"/>
+      <w:pPr>
+        <w:ind w:left="2610" w:hanging="360"/>
+      </w:pPr>
+      <w:rPr>
+        <w:rFonts w:ascii="Symbol" w:hAnsi="Symbol" w:hint="default"/>
+      </w:rPr>
+    </w:lvl>
+    <w:lvl w:ilvl="4" w:tplc="04090003" w:tentative="1">
+      <w:start w:val="1"/>
+      <w:numFmt w:val="bullet"/>
+      <w:lvlText w:val="o"/>
+      <w:lvlJc w:val="left"/>
+      <w:pPr>
+        <w:ind w:left="3330" w:hanging="360"/>
+      </w:pPr>
+      <w:rPr>
+        <w:rFonts w:ascii="Courier New" w:hAnsi="Courier New" w:cs="Courier New" w:hint="default"/>
+      </w:rPr>
+    </w:lvl>
+    <w:lvl w:ilvl="5" w:tplc="04090005" w:tentative="1">
+      <w:start w:val="1"/>
+      <w:numFmt w:val="bullet"/>
+      <w:lvlText w:val=""/>
+      <w:lvlJc w:val="left"/>
+      <w:pPr>
+        <w:ind w:left="4050" w:hanging="360"/>
+      </w:pPr>
+      <w:rPr>
+        <w:rFonts w:ascii="Wingdings" w:hAnsi="Wingdings" w:hint="default"/>
+      </w:rPr>
+    </w:lvl>
+    <w:lvl w:ilvl="6" w:tplc="04090001" w:tentative="1">
+      <w:start w:val="1"/>
+      <w:numFmt w:val="bullet"/>
+      <w:lvlText w:val=""/>
+      <w:lvlJc w:val="left"/>
+      <w:pPr>
+        <w:ind w:left="4770" w:hanging="360"/>
+      </w:pPr>
+      <w:rPr>
+        <w:rFonts w:ascii="Symbol" w:hAnsi="Symbol" w:hint="default"/>
+      </w:rPr>
+    </w:lvl>
+    <w:lvl w:ilvl="7" w:tplc="04090003" w:tentative="1">
+      <w:start w:val="1"/>
+      <w:numFmt w:val="bullet"/>
+      <w:lvlText w:val="o"/>
+      <w:lvlJc w:val="left"/>
+      <w:pPr>
+        <w:ind w:left="5490" w:hanging="360"/>
+      </w:pPr>
+      <w:rPr>
+        <w:rFonts w:ascii="Courier New" w:hAnsi="Courier New" w:cs="Courier New" w:hint="default"/>
+      </w:rPr>
+    </w:lvl>
+    <w:lvl w:ilvl="8" w:tplc="04090005" w:tentative="1">
+      <w:start w:val="1"/>
+      <w:numFmt w:val="bullet"/>
+      <w:lvlText w:val=""/>
+      <w:lvlJc w:val="left"/>
+      <w:pPr>
+        <w:ind w:left="6210" w:hanging="360"/>
+      </w:pPr>
+      <w:rPr>
+        <w:rFonts w:ascii="Wingdings" w:hAnsi="Wingdings" w:hint="default"/>
+      </w:rPr>
+    </w:lvl>
+  </w:abstractNum>
+  <w:abstractNum w:abstractNumId="11" w15:restartNumberingAfterBreak="0">
+    <w:nsid w:val="70B34836"/>
+    <w:multiLevelType w:val="multilevel"/>
+    <w:tmpl w:val="0E68ED54"/>
+    <w:lvl w:ilvl="0">
+      <w:start w:val="1"/>
+      <w:numFmt w:val="bullet"/>
+      <w:lvlText w:val=""/>
+      <w:lvlJc w:val="left"/>
+      <w:pPr>
+        <w:tabs>
+          <w:tab w:val="num" w:pos="720"/>
+        </w:tabs>
         <w:ind w:left="720" w:hanging="360"/>
       </w:pPr>
       <w:rPr>
         <w:rFonts w:ascii="Symbol" w:hAnsi="Symbol" w:hint="default"/>
-      </w:rPr>
-    </w:lvl>
-    <w:lvl w:ilvl="1" w:tplc="04090003" w:tentative="1">
+        <w:sz w:val="20"/>
+      </w:rPr>
+    </w:lvl>
+    <w:lvl w:ilvl="1" w:tentative="1">
       <w:start w:val="1"/>
       <w:numFmt w:val="bullet"/>
       <w:lvlText w:val="o"/>
       <w:lvlJc w:val="left"/>
       <w:pPr>
+        <w:tabs>
+          <w:tab w:val="num" w:pos="1440"/>
+        </w:tabs>
         <w:ind w:left="1440" w:hanging="360"/>
       </w:pPr>
       <w:rPr>
-        <w:rFonts w:ascii="Courier New" w:hAnsi="Courier New" w:cs="Courier New" w:hint="default"/>
-      </w:rPr>
-    </w:lvl>
-    <w:lvl w:ilvl="2" w:tplc="04090005" w:tentative="1">
-      <w:start w:val="1"/>
-      <w:numFmt w:val="bullet"/>
-      <w:lvlText w:val=""/>
-      <w:lvlJc w:val="left"/>
-      <w:pPr>
+        <w:rFonts w:ascii="Courier New" w:hAnsi="Courier New" w:hint="default"/>
+        <w:sz w:val="20"/>
+      </w:rPr>
+    </w:lvl>
+    <w:lvl w:ilvl="2" w:tentative="1">
+      <w:start w:val="1"/>
+      <w:numFmt w:val="bullet"/>
+      <w:lvlText w:val=""/>
+      <w:lvlJc w:val="left"/>
+      <w:pPr>
+        <w:tabs>
+          <w:tab w:val="num" w:pos="2160"/>
+        </w:tabs>
         <w:ind w:left="2160" w:hanging="360"/>
       </w:pPr>
       <w:rPr>
         <w:rFonts w:ascii="Wingdings" w:hAnsi="Wingdings" w:hint="default"/>
-      </w:rPr>
-    </w:lvl>
-    <w:lvl w:ilvl="3" w:tplc="04090001" w:tentative="1">
-      <w:start w:val="1"/>
-      <w:numFmt w:val="bullet"/>
-      <w:lvlText w:val=""/>
-      <w:lvlJc w:val="left"/>
-      <w:pPr>
+        <w:sz w:val="20"/>
+      </w:rPr>
+    </w:lvl>
+    <w:lvl w:ilvl="3" w:tentative="1">
+      <w:start w:val="1"/>
+      <w:numFmt w:val="bullet"/>
+      <w:lvlText w:val=""/>
+      <w:lvlJc w:val="left"/>
+      <w:pPr>
+        <w:tabs>
+          <w:tab w:val="num" w:pos="2880"/>
+        </w:tabs>
         <w:ind w:left="2880" w:hanging="360"/>
       </w:pPr>
       <w:rPr>
-        <w:rFonts w:ascii="Symbol" w:hAnsi="Symbol" w:hint="default"/>
-      </w:rPr>
-    </w:lvl>
-    <w:lvl w:ilvl="4" w:tplc="04090003" w:tentative="1">
-      <w:start w:val="1"/>
-      <w:numFmt w:val="bullet"/>
-      <w:lvlText w:val="o"/>
-      <w:lvlJc w:val="left"/>
-      <w:pPr>
+        <w:rFonts w:ascii="Wingdings" w:hAnsi="Wingdings" w:hint="default"/>
+        <w:sz w:val="20"/>
+      </w:rPr>
+    </w:lvl>
+    <w:lvl w:ilvl="4" w:tentative="1">
+      <w:start w:val="1"/>
+      <w:numFmt w:val="bullet"/>
+      <w:lvlText w:val=""/>
+      <w:lvlJc w:val="left"/>
+      <w:pPr>
+        <w:tabs>
+          <w:tab w:val="num" w:pos="3600"/>
+        </w:tabs>
         <w:ind w:left="3600" w:hanging="360"/>
       </w:pPr>
       <w:rPr>
-        <w:rFonts w:ascii="Courier New" w:hAnsi="Courier New" w:cs="Courier New" w:hint="default"/>
-      </w:rPr>
-    </w:lvl>
-    <w:lvl w:ilvl="5" w:tplc="04090005" w:tentative="1">
-      <w:start w:val="1"/>
-      <w:numFmt w:val="bullet"/>
-      <w:lvlText w:val=""/>
-      <w:lvlJc w:val="left"/>
-      <w:pPr>
+        <w:rFonts w:ascii="Wingdings" w:hAnsi="Wingdings" w:hint="default"/>
+        <w:sz w:val="20"/>
+      </w:rPr>
+    </w:lvl>
+    <w:lvl w:ilvl="5" w:tentative="1">
+      <w:start w:val="1"/>
+      <w:numFmt w:val="bullet"/>
+      <w:lvlText w:val=""/>
+      <w:lvlJc w:val="left"/>
+      <w:pPr>
+        <w:tabs>
+          <w:tab w:val="num" w:pos="4320"/>
+        </w:tabs>
         <w:ind w:left="4320" w:hanging="360"/>
       </w:pPr>
       <w:rPr>
         <w:rFonts w:ascii="Wingdings" w:hAnsi="Wingdings" w:hint="default"/>
-      </w:rPr>
-    </w:lvl>
-    <w:lvl w:ilvl="6" w:tplc="04090001" w:tentative="1">
-      <w:start w:val="1"/>
-      <w:numFmt w:val="bullet"/>
-      <w:lvlText w:val=""/>
-      <w:lvlJc w:val="left"/>
-      <w:pPr>
+        <w:sz w:val="20"/>
+      </w:rPr>
+    </w:lvl>
+    <w:lvl w:ilvl="6" w:tentative="1">
+      <w:start w:val="1"/>
+      <w:numFmt w:val="bullet"/>
+      <w:lvlText w:val=""/>
+      <w:lvlJc w:val="left"/>
+      <w:pPr>
+        <w:tabs>
+          <w:tab w:val="num" w:pos="5040"/>
+        </w:tabs>
         <w:ind w:left="5040" w:hanging="360"/>
       </w:pPr>
       <w:rPr>
-        <w:rFonts w:ascii="Symbol" w:hAnsi="Symbol" w:hint="default"/>
-      </w:rPr>
-    </w:lvl>
-    <w:lvl w:ilvl="7" w:tplc="04090003" w:tentative="1">
-      <w:start w:val="1"/>
-      <w:numFmt w:val="bullet"/>
-      <w:lvlText w:val="o"/>
-      <w:lvlJc w:val="left"/>
-      <w:pPr>
+        <w:rFonts w:ascii="Wingdings" w:hAnsi="Wingdings" w:hint="default"/>
+        <w:sz w:val="20"/>
+      </w:rPr>
+    </w:lvl>
+    <w:lvl w:ilvl="7" w:tentative="1">
+      <w:start w:val="1"/>
+      <w:numFmt w:val="bullet"/>
+      <w:lvlText w:val=""/>
+      <w:lvlJc w:val="left"/>
+      <w:pPr>
+        <w:tabs>
+          <w:tab w:val="num" w:pos="5760"/>
+        </w:tabs>
         <w:ind w:left="5760" w:hanging="360"/>
       </w:pPr>
       <w:rPr>
-        <w:rFonts w:ascii="Courier New" w:hAnsi="Courier New" w:cs="Courier New" w:hint="default"/>
-      </w:rPr>
-    </w:lvl>
-    <w:lvl w:ilvl="8" w:tplc="04090005" w:tentative="1">
-      <w:start w:val="1"/>
-      <w:numFmt w:val="bullet"/>
-      <w:lvlText w:val=""/>
-      <w:lvlJc w:val="left"/>
-      <w:pPr>
+        <w:rFonts w:ascii="Wingdings" w:hAnsi="Wingdings" w:hint="default"/>
+        <w:sz w:val="20"/>
+      </w:rPr>
+    </w:lvl>
+    <w:lvl w:ilvl="8" w:tentative="1">
+      <w:start w:val="1"/>
+      <w:numFmt w:val="bullet"/>
+      <w:lvlText w:val=""/>
+      <w:lvlJc w:val="left"/>
+      <w:pPr>
+        <w:tabs>
+          <w:tab w:val="num" w:pos="6480"/>
+        </w:tabs>
         <w:ind w:left="6480" w:hanging="360"/>
       </w:pPr>
       <w:rPr>
         <w:rFonts w:ascii="Wingdings" w:hAnsi="Wingdings" w:hint="default"/>
+        <w:sz w:val="20"/>
       </w:rPr>
     </w:lvl>
   </w:abstractNum>
@@ -2367,7 +3347,22 @@
     <w:abstractNumId w:val="5"/>
   </w:num>
   <w:num w:numId="7" w16cid:durableId="1601915067">
+    <w:abstractNumId w:val="10"/>
+  </w:num>
+  <w:num w:numId="8" w16cid:durableId="604189454">
+    <w:abstractNumId w:val="11"/>
+  </w:num>
+  <w:num w:numId="9" w16cid:durableId="1696617681">
     <w:abstractNumId w:val="6"/>
+  </w:num>
+  <w:num w:numId="10" w16cid:durableId="832531207">
+    <w:abstractNumId w:val="7"/>
+  </w:num>
+  <w:num w:numId="11" w16cid:durableId="105346857">
+    <w:abstractNumId w:val="8"/>
+  </w:num>
+  <w:num w:numId="12" w16cid:durableId="1354722557">
+    <w:abstractNumId w:val="9"/>
   </w:num>
 </w:numbering>
 </file>
@@ -2899,7 +3894,6 @@
   <w:style w:type="character" w:default="1" w:styleId="DefaultParagraphFont">
     <w:name w:val="Default Paragraph Font"/>
     <w:uiPriority w:val="1"/>
-    <w:semiHidden/>
     <w:unhideWhenUsed/>
   </w:style>
   <w:style w:type="table" w:default="1" w:styleId="TableNormal">
@@ -3300,6 +4294,42 @@
       <w:b/>
       <w:bCs/>
     </w:rPr>
+  </w:style>
+  <w:style w:type="paragraph" w:styleId="NormalWeb">
+    <w:name w:val="Normal (Web)"/>
+    <w:basedOn w:val="Normal"/>
+    <w:uiPriority w:val="99"/>
+    <w:unhideWhenUsed/>
+    <w:rsid w:val="000A62B4"/>
+    <w:pPr>
+      <w:spacing w:before="100" w:beforeAutospacing="1" w:after="100" w:afterAutospacing="1" w:line="240" w:lineRule="auto"/>
+      <w:textAlignment w:val="auto"/>
+    </w:pPr>
+  </w:style>
+  <w:style w:type="character" w:customStyle="1" w:styleId="qu">
+    <w:name w:val="qu"/>
+    <w:basedOn w:val="DefaultParagraphFont"/>
+    <w:rsid w:val="00E964AC"/>
+  </w:style>
+  <w:style w:type="character" w:customStyle="1" w:styleId="gd">
+    <w:name w:val="gd"/>
+    <w:basedOn w:val="DefaultParagraphFont"/>
+    <w:rsid w:val="00E964AC"/>
+  </w:style>
+  <w:style w:type="character" w:customStyle="1" w:styleId="g3">
+    <w:name w:val="g3"/>
+    <w:basedOn w:val="DefaultParagraphFont"/>
+    <w:rsid w:val="00E964AC"/>
+  </w:style>
+  <w:style w:type="character" w:customStyle="1" w:styleId="hb">
+    <w:name w:val="hb"/>
+    <w:basedOn w:val="DefaultParagraphFont"/>
+    <w:rsid w:val="00E964AC"/>
+  </w:style>
+  <w:style w:type="character" w:customStyle="1" w:styleId="g2">
+    <w:name w:val="g2"/>
+    <w:basedOn w:val="DefaultParagraphFont"/>
+    <w:rsid w:val="00E964AC"/>
   </w:style>
 </w:styles>
 </file>

</xml_diff>

<commit_message>
Updated portfolio with new hero section summary and resume info
</commit_message>
<xml_diff>
--- a/public/frontend_developer_resume.docx
+++ b/public/frontend_developer_resume.docx
@@ -364,18 +364,31 @@
           <w:tab w:val="left" w:pos="10760"/>
         </w:tabs>
         <w:spacing w:before="120" w:line="400" w:lineRule="atLeast"/>
-        <w:rPr>
-          <w:rStyle w:val="Strong"/>
-        </w:rPr>
-      </w:pPr>
-      <w:r>
-        <w:t xml:space="preserve">Frontend Developer with 1 year of project-based experience building modern web apps with React, Next.js, and TypeScript. Delivered production-ready applications with real users, including authentication systems, responsive dashboards, and scalable UI components. Skilled in modern frontend workflows, UI/UX design principles, and comfortable working in remote, asynchronous environments using GitHub workflows. </w:t>
-      </w:r>
-      <w:r>
-        <w:rPr>
-          <w:rStyle w:val="Strong"/>
-        </w:rPr>
-        <w:t>US Citizen – No sponsorship required.</w:t>
+      </w:pPr>
+      <w:r>
+        <w:t xml:space="preserve">Frontend Developer with 1 year of hands-on experience building production-ready web applications used by real users. Delivered secure authentication systems, responsive dashboards, and scalable UI components. Skilled in modern frontend workflows, UI/UX design principles, </w:t>
+      </w:r>
+      <w:r>
+        <w:t>React</w:t>
+      </w:r>
+      <w:r>
+        <w:t xml:space="preserve">, </w:t>
+      </w:r>
+      <w:r>
+        <w:t>Next.js, TypeScript</w:t>
+      </w:r>
+      <w:r>
+        <w:t xml:space="preserve">, and GitHub-based development practices. </w:t>
+      </w:r>
+      <w:r>
+        <w:rPr>
+          <w:b/>
+          <w:bCs/>
+        </w:rPr>
+        <w:t>US Citizen – No sponsorship required</w:t>
+      </w:r>
+      <w:r>
+        <w:t>.</w:t>
       </w:r>
     </w:p>
     <w:p>
@@ -859,6 +872,18 @@
         <w:br/>
         <w:t>California</w:t>
       </w:r>
+    </w:p>
+    <w:p>
+      <w:pPr>
+        <w:pStyle w:val="p"/>
+        <w:pBdr>
+          <w:bottom w:val="single" w:sz="6" w:space="1" w:color="auto"/>
+        </w:pBdr>
+        <w:spacing w:line="100" w:lineRule="atLeast"/>
+        <w:rPr>
+          <w:color w:val="000000"/>
+        </w:rPr>
+      </w:pPr>
     </w:p>
     <w:p>
       <w:pPr>
@@ -3894,6 +3919,7 @@
   <w:style w:type="character" w:default="1" w:styleId="DefaultParagraphFont">
     <w:name w:val="Default Paragraph Font"/>
     <w:uiPriority w:val="1"/>
+    <w:semiHidden/>
     <w:unhideWhenUsed/>
   </w:style>
   <w:style w:type="table" w:default="1" w:styleId="TableNormal">

</xml_diff>

<commit_message>
Add feature X / Update UI / Fix bug Y
</commit_message>
<xml_diff>
--- a/public/frontend_developer_resume.docx
+++ b/public/frontend_developer_resume.docx
@@ -301,7 +301,7 @@
         <w:pBdr>
           <w:bottom w:val="single" w:sz="6" w:space="1" w:color="auto"/>
         </w:pBdr>
-        <w:spacing w:before="200" w:line="240" w:lineRule="auto"/>
+        <w:spacing w:line="240" w:lineRule="auto"/>
         <w:textAlignment w:val="auto"/>
       </w:pPr>
     </w:p>
@@ -366,19 +366,13 @@
         <w:spacing w:before="120" w:line="400" w:lineRule="atLeast"/>
       </w:pPr>
       <w:r>
-        <w:t xml:space="preserve">Frontend Developer with 1 year of hands-on experience building production-ready web applications used by real users. Delivered secure authentication systems, responsive dashboards, and scalable UI components. Skilled in modern frontend workflows, UI/UX design principles, </w:t>
-      </w:r>
-      <w:r>
-        <w:t>React</w:t>
-      </w:r>
-      <w:r>
-        <w:t xml:space="preserve">, </w:t>
-      </w:r>
-      <w:r>
-        <w:t>Next.js, TypeScript</w:t>
-      </w:r>
-      <w:r>
-        <w:t xml:space="preserve">, and GitHub-based development practices. </w:t>
+        <w:t>Frontend Developer with 1 year of hands-on experience building and maintaining production-ready web applications used by real users. Experienced in working with GitHub-based team workflows including feature branches, pull requests, code reviews, and incremental deployments. Strong focus on UI behavior, maintainable code, and iterative improvement using React, Next.js, TypeScript, and modern frontend tooling</w:t>
+      </w:r>
+      <w:r>
+        <w:t>.</w:t>
+      </w:r>
+      <w:r>
+        <w:t xml:space="preserve"> </w:t>
       </w:r>
       <w:r>
         <w:rPr>
@@ -401,7 +395,7 @@
           <w:tab w:val="left" w:pos="4853"/>
           <w:tab w:val="left" w:pos="10760"/>
         </w:tabs>
-        <w:spacing w:before="120" w:line="400" w:lineRule="atLeast"/>
+        <w:spacing w:line="400" w:lineRule="atLeast"/>
       </w:pPr>
     </w:p>
     <w:p>
@@ -447,9 +441,9 @@
         <w:tblLook w:val="05E0" w:firstRow="1" w:lastRow="1" w:firstColumn="1" w:lastColumn="1" w:noHBand="0" w:noVBand="1"/>
       </w:tblPr>
       <w:tblGrid>
-        <w:gridCol w:w="5230"/>
-        <w:gridCol w:w="25"/>
-        <w:gridCol w:w="5510"/>
+        <w:gridCol w:w="5220"/>
+        <w:gridCol w:w="20"/>
+        <w:gridCol w:w="5525"/>
       </w:tblGrid>
       <w:tr>
         <w:trPr>
@@ -457,7 +451,7 @@
         </w:trPr>
         <w:tc>
           <w:tcPr>
-            <w:tcW w:w="5230" w:type="dxa"/>
+            <w:tcW w:w="5220" w:type="dxa"/>
             <w:tcMar>
               <w:top w:w="0" w:type="dxa"/>
               <w:left w:w="0" w:type="dxa"/>
@@ -499,7 +493,7 @@
         </w:tc>
         <w:tc>
           <w:tcPr>
-            <w:tcW w:w="25" w:type="dxa"/>
+            <w:tcW w:w="20" w:type="dxa"/>
             <w:tcMar>
               <w:top w:w="0" w:type="dxa"/>
               <w:left w:w="0" w:type="dxa"/>
@@ -512,7 +506,7 @@
         </w:tc>
         <w:tc>
           <w:tcPr>
-            <w:tcW w:w="5510" w:type="dxa"/>
+            <w:tcW w:w="5525" w:type="dxa"/>
             <w:tcMar>
               <w:top w:w="0" w:type="dxa"/>
               <w:left w:w="0" w:type="dxa"/>
@@ -559,7 +553,7 @@
         </w:trPr>
         <w:tc>
           <w:tcPr>
-            <w:tcW w:w="5230" w:type="dxa"/>
+            <w:tcW w:w="5220" w:type="dxa"/>
             <w:tcMar>
               <w:top w:w="100" w:type="dxa"/>
               <w:left w:w="0" w:type="dxa"/>
@@ -580,7 +574,7 @@
               <w:rPr>
                 <w:rStyle w:val="documentskliSecfieldp"/>
               </w:rPr>
-              <w:t>Backend (Basic):</w:t>
+              <w:t>Backend :</w:t>
             </w:r>
             <w:r>
               <w:rPr>
@@ -601,7 +595,7 @@
         </w:tc>
         <w:tc>
           <w:tcPr>
-            <w:tcW w:w="25" w:type="dxa"/>
+            <w:tcW w:w="20" w:type="dxa"/>
             <w:tcMar>
               <w:top w:w="100" w:type="dxa"/>
               <w:left w:w="0" w:type="dxa"/>
@@ -614,7 +608,78 @@
         </w:tc>
         <w:tc>
           <w:tcPr>
-            <w:tcW w:w="5510" w:type="dxa"/>
+            <w:tcW w:w="5525" w:type="dxa"/>
+            <w:tcMar>
+              <w:top w:w="100" w:type="dxa"/>
+              <w:left w:w="0" w:type="dxa"/>
+              <w:bottom w:w="0" w:type="dxa"/>
+              <w:right w:w="0" w:type="dxa"/>
+            </w:tcMar>
+            <w:hideMark/>
+          </w:tcPr>
+          <w:p>
+            <w:pPr>
+              <w:pStyle w:val="div"/>
+              <w:spacing w:line="400" w:lineRule="atLeast"/>
+              <w:rPr>
+                <w:rStyle w:val="documentskliSecfieldp"/>
+              </w:rPr>
+            </w:pPr>
+            <w:r>
+              <w:rPr>
+                <w:rStyle w:val="documentskliSecfieldp"/>
+              </w:rPr>
+              <w:t>Node.js, REST APIs, Prisma ORM, PostgreSQL,</w:t>
+            </w:r>
+          </w:p>
+          <w:p>
+            <w:pPr>
+              <w:pStyle w:val="div"/>
+              <w:spacing w:line="400" w:lineRule="atLeast"/>
+              <w:rPr>
+                <w:rStyle w:val="documentskliSecparagraph"/>
+              </w:rPr>
+            </w:pPr>
+            <w:r>
+              <w:rPr>
+                <w:rStyle w:val="documentskliSecfieldp"/>
+              </w:rPr>
+              <w:t xml:space="preserve"> Auth.js / NextAuth</w:t>
+            </w:r>
+            <w:r>
+              <w:rPr>
+                <w:rStyle w:val="documentskliSecparagraph"/>
+              </w:rPr>
+              <w:t xml:space="preserve"> </w:t>
+            </w:r>
+          </w:p>
+          <w:p>
+            <w:pPr>
+              <w:pStyle w:val="div"/>
+              <w:spacing w:line="400" w:lineRule="atLeast"/>
+              <w:rPr>
+                <w:rStyle w:val="documentskliSecparagraph"/>
+              </w:rPr>
+            </w:pPr>
+          </w:p>
+          <w:p>
+            <w:pPr>
+              <w:pStyle w:val="div"/>
+              <w:spacing w:line="20" w:lineRule="exact"/>
+              <w:rPr>
+                <w:rStyle w:val="documentskliSecparagraph"/>
+              </w:rPr>
+            </w:pPr>
+          </w:p>
+        </w:tc>
+      </w:tr>
+      <w:tr>
+        <w:trPr>
+          <w:tblCellSpacing w:w="0" w:type="dxa"/>
+        </w:trPr>
+        <w:tc>
+          <w:tcPr>
+            <w:tcW w:w="5220" w:type="dxa"/>
             <w:tcMar>
               <w:top w:w="100" w:type="dxa"/>
               <w:left w:w="0" w:type="dxa"/>
@@ -635,7 +700,19 @@
               <w:rPr>
                 <w:rStyle w:val="documentskliSecfieldp"/>
               </w:rPr>
-              <w:t>Node.js, REST APIs, Prisma ORM, PostgreSQL, Auth.js / NextAuth</w:t>
+              <w:t xml:space="preserve">Tools &amp; </w:t>
+            </w:r>
+            <w:r>
+              <w:rPr>
+                <w:rStyle w:val="documentskliSecfieldp"/>
+              </w:rPr>
+              <w:t xml:space="preserve">WorkFlow </w:t>
+            </w:r>
+            <w:r>
+              <w:rPr>
+                <w:rStyle w:val="documentskliSecfieldp"/>
+              </w:rPr>
+              <w:t>:</w:t>
             </w:r>
             <w:r>
               <w:rPr>
@@ -647,21 +724,47 @@
           <w:p>
             <w:pPr>
               <w:pStyle w:val="div"/>
-              <w:spacing w:line="20" w:lineRule="exact"/>
+              <w:spacing w:line="400" w:lineRule="atLeast"/>
+              <w:rPr>
+                <w:rStyle w:val="documentskliSecparagraph"/>
+              </w:rPr>
+            </w:pPr>
+          </w:p>
+          <w:p>
+            <w:pPr>
+              <w:pStyle w:val="div"/>
+              <w:spacing w:line="400" w:lineRule="atLeast"/>
+              <w:rPr>
+                <w:rStyle w:val="documentskliSecparagraph"/>
+              </w:rPr>
+            </w:pPr>
+          </w:p>
+          <w:p>
+            <w:pPr>
+              <w:pStyle w:val="div"/>
+              <w:spacing w:line="400" w:lineRule="atLeast"/>
               <w:rPr>
                 <w:rStyle w:val="documentskliSecparagraph"/>
               </w:rPr>
             </w:pPr>
           </w:p>
         </w:tc>
-      </w:tr>
-      <w:tr>
-        <w:trPr>
-          <w:tblCellSpacing w:w="0" w:type="dxa"/>
-        </w:trPr>
         <w:tc>
           <w:tcPr>
-            <w:tcW w:w="5230" w:type="dxa"/>
+            <w:tcW w:w="20" w:type="dxa"/>
+            <w:tcMar>
+              <w:top w:w="100" w:type="dxa"/>
+              <w:left w:w="0" w:type="dxa"/>
+              <w:bottom w:w="0" w:type="dxa"/>
+              <w:right w:w="0" w:type="dxa"/>
+            </w:tcMar>
+            <w:hideMark/>
+          </w:tcPr>
+          <w:p/>
+        </w:tc>
+        <w:tc>
+          <w:tcPr>
+            <w:tcW w:w="5525" w:type="dxa"/>
             <w:tcMar>
               <w:top w:w="100" w:type="dxa"/>
               <w:left w:w="0" w:type="dxa"/>
@@ -675,56 +778,52 @@
               <w:pStyle w:val="div"/>
               <w:spacing w:line="400" w:lineRule="atLeast"/>
               <w:rPr>
-                <w:rStyle w:val="documentskliSecparagraph"/>
+                <w:rStyle w:val="documentskliSecfieldp"/>
               </w:rPr>
             </w:pPr>
             <w:r>
-              <w:rPr>
-                <w:rStyle w:val="documentskliSecfieldp"/>
-              </w:rPr>
-              <w:t>Tools &amp; Testing (Basic):</w:t>
+              <w:t>Git &amp; GitHub, Vercel, Jest, React Testing Library, API Integration, Client-side State Management, GitHub Issues, Feature Branches, Pull Requests, Incremental Commits, Refactoring, Debugging, Deployment Verification (local → preview → production)</w:t>
             </w:r>
             <w:r>
-              <w:rPr>
-                <w:rStyle w:val="documentskliSecparagraph"/>
-              </w:rPr>
+              <w:t xml:space="preserve">, </w:t>
+            </w:r>
+            <w:r>
+              <w:t xml:space="preserve">Responsive </w:t>
+            </w:r>
+            <w:r>
+              <w:t>D</w:t>
+            </w:r>
+            <w:r>
+              <w:t>esign</w:t>
+            </w:r>
+            <w:r>
+              <w:t xml:space="preserve">, </w:t>
+            </w:r>
+            <w:r>
+              <w:t>A</w:t>
+            </w:r>
+            <w:r>
+              <w:t>ccessibility</w:t>
+            </w:r>
+            <w:r>
+              <w:t xml:space="preserve">, </w:t>
+            </w:r>
+            <w:r>
               <w:t xml:space="preserve"> </w:t>
             </w:r>
+            <w:r>
+              <w:t>F</w:t>
+            </w:r>
+            <w:r>
+              <w:t xml:space="preserve">orm </w:t>
+            </w:r>
+            <w:r>
+              <w:t>V</w:t>
+            </w:r>
+            <w:r>
+              <w:t>alidation</w:t>
+            </w:r>
           </w:p>
-          <w:p>
-            <w:pPr>
-              <w:pStyle w:val="div"/>
-              <w:spacing w:line="20" w:lineRule="exact"/>
-              <w:rPr>
-                <w:rStyle w:val="documentskliSecparagraph"/>
-              </w:rPr>
-            </w:pPr>
-          </w:p>
-        </w:tc>
-        <w:tc>
-          <w:tcPr>
-            <w:tcW w:w="25" w:type="dxa"/>
-            <w:tcMar>
-              <w:top w:w="100" w:type="dxa"/>
-              <w:left w:w="0" w:type="dxa"/>
-              <w:bottom w:w="0" w:type="dxa"/>
-              <w:right w:w="0" w:type="dxa"/>
-            </w:tcMar>
-            <w:hideMark/>
-          </w:tcPr>
-          <w:p/>
-        </w:tc>
-        <w:tc>
-          <w:tcPr>
-            <w:tcW w:w="5510" w:type="dxa"/>
-            <w:tcMar>
-              <w:top w:w="100" w:type="dxa"/>
-              <w:left w:w="0" w:type="dxa"/>
-              <w:bottom w:w="0" w:type="dxa"/>
-              <w:right w:w="0" w:type="dxa"/>
-            </w:tcMar>
-            <w:hideMark/>
-          </w:tcPr>
           <w:p>
             <w:pPr>
               <w:pStyle w:val="div"/>
@@ -733,27 +832,6 @@
                 <w:rStyle w:val="documentskliSecparagraph"/>
               </w:rPr>
             </w:pPr>
-            <w:r>
-              <w:rPr>
-                <w:rStyle w:val="documentskliSecfieldp"/>
-              </w:rPr>
-              <w:t>Git &amp; GitHub, GitHub Workflow (branches, pull requests), Vercel, Jest, React Testing Library, API Integration, Client-side State Management</w:t>
-            </w:r>
-            <w:r>
-              <w:rPr>
-                <w:rStyle w:val="documentskliSecparagraph"/>
-              </w:rPr>
-              <w:t xml:space="preserve"> </w:t>
-            </w:r>
-          </w:p>
-          <w:p>
-            <w:pPr>
-              <w:pStyle w:val="div"/>
-              <w:spacing w:line="20" w:lineRule="exact"/>
-              <w:rPr>
-                <w:rStyle w:val="documentskliSecparagraph"/>
-              </w:rPr>
-            </w:pPr>
           </w:p>
         </w:tc>
       </w:tr>
@@ -769,7 +847,7 @@
           <w:tab w:val="left" w:pos="4536"/>
           <w:tab w:val="left" w:pos="10760"/>
         </w:tabs>
-        <w:spacing w:before="260" w:line="100" w:lineRule="atLeast"/>
+        <w:spacing w:line="80" w:lineRule="atLeast"/>
         <w:rPr>
           <w:smallCaps/>
         </w:rPr>
@@ -857,6 +935,7 @@
           <w:bCs/>
           <w:color w:val="000000"/>
         </w:rPr>
+        <w:lastRenderedPageBreak/>
         <w:t>High School Equivalency Diploma (GED)</w:t>
       </w:r>
       <w:r>
@@ -879,31 +958,7 @@
         <w:pBdr>
           <w:bottom w:val="single" w:sz="6" w:space="1" w:color="auto"/>
         </w:pBdr>
-        <w:spacing w:line="100" w:lineRule="atLeast"/>
-        <w:rPr>
-          <w:color w:val="000000"/>
-        </w:rPr>
-      </w:pPr>
-    </w:p>
-    <w:p>
-      <w:pPr>
-        <w:pStyle w:val="p"/>
-        <w:pBdr>
-          <w:bottom w:val="single" w:sz="6" w:space="1" w:color="auto"/>
-        </w:pBdr>
-        <w:spacing w:line="100" w:lineRule="atLeast"/>
-        <w:rPr>
-          <w:color w:val="000000"/>
-        </w:rPr>
-      </w:pPr>
-    </w:p>
-    <w:p>
-      <w:pPr>
-        <w:pStyle w:val="p"/>
-        <w:pBdr>
-          <w:bottom w:val="single" w:sz="6" w:space="1" w:color="auto"/>
-        </w:pBdr>
-        <w:spacing w:line="100" w:lineRule="atLeast"/>
+        <w:spacing w:line="80" w:lineRule="atLeast"/>
         <w:rPr>
           <w:color w:val="000000"/>
         </w:rPr>
@@ -944,18 +999,15 @@
           <w:color w:val="000000"/>
         </w:rPr>
       </w:pPr>
-    </w:p>
-    <w:p>
-      <w:pPr>
-        <w:pStyle w:val="NormalWeb"/>
-        <w:spacing w:before="0" w:beforeAutospacing="0" w:after="0" w:afterAutospacing="0"/>
+      <w:r>
         <w:rPr>
           <w:rFonts w:asciiTheme="minorHAnsi" w:hAnsiTheme="minorHAnsi" w:cstheme="minorHAnsi"/>
           <w:b/>
           <w:bCs/>
           <w:color w:val="000000"/>
         </w:rPr>
-      </w:pPr>
+        <w:t>Frontend Developer – Independent / Project-Based</w:t>
+      </w:r>
       <w:r>
         <w:rPr>
           <w:rFonts w:asciiTheme="minorHAnsi" w:hAnsiTheme="minorHAnsi" w:cstheme="minorHAnsi"/>
@@ -963,195 +1015,149 @@
           <w:bCs/>
           <w:color w:val="000000"/>
         </w:rPr>
-        <w:t>Frontend Developer – Independent / Project-Based</w:t>
-      </w:r>
-      <w:r>
+        <w:t xml:space="preserve"> </w:t>
+      </w:r>
+    </w:p>
+    <w:p>
+      <w:pPr>
+        <w:pStyle w:val="NormalWeb"/>
+        <w:spacing w:before="0" w:beforeAutospacing="0" w:after="0" w:afterAutospacing="0"/>
+        <w:ind w:left="270" w:hanging="270"/>
         <w:rPr>
           <w:rFonts w:asciiTheme="minorHAnsi" w:hAnsiTheme="minorHAnsi" w:cstheme="minorHAnsi"/>
           <w:b/>
           <w:bCs/>
           <w:color w:val="000000"/>
         </w:rPr>
-        <w:t xml:space="preserve"> </w:t>
-      </w:r>
-    </w:p>
-    <w:p>
-      <w:pPr>
-        <w:pStyle w:val="NormalWeb"/>
-        <w:spacing w:before="0" w:beforeAutospacing="0" w:after="0" w:afterAutospacing="0"/>
-        <w:ind w:left="270" w:hanging="270"/>
+      </w:pPr>
+      <w:r>
         <w:rPr>
           <w:rFonts w:asciiTheme="minorHAnsi" w:hAnsiTheme="minorHAnsi" w:cstheme="minorHAnsi"/>
           <w:b/>
           <w:bCs/>
           <w:color w:val="000000"/>
         </w:rPr>
-      </w:pPr>
-      <w:r>
-        <w:rPr>
-          <w:rFonts w:asciiTheme="minorHAnsi" w:hAnsiTheme="minorHAnsi" w:cstheme="minorHAnsi"/>
-          <w:b/>
-          <w:bCs/>
-          <w:color w:val="000000"/>
-        </w:rPr>
         <w:t>January 2025 – Present</w:t>
       </w:r>
     </w:p>
     <w:p>
       <w:pPr>
-        <w:pStyle w:val="divdocumentulli"/>
+        <w:pStyle w:val="NormalWeb"/>
         <w:numPr>
           <w:ilvl w:val="0"/>
           <w:numId w:val="3"/>
         </w:numPr>
-        <w:spacing w:line="400" w:lineRule="atLeast"/>
-        <w:ind w:left="270" w:hanging="270"/>
-      </w:pPr>
-      <w:r>
-        <w:t>Developed and maintained responsive web applications using </w:t>
-      </w:r>
-      <w:r>
-        <w:rPr>
-          <w:b/>
-          <w:bCs/>
-        </w:rPr>
-        <w:t>React</w:t>
-      </w:r>
-      <w:r>
-        <w:t xml:space="preserve">, </w:t>
-      </w:r>
-      <w:r>
-        <w:rPr>
-          <w:b/>
-          <w:bCs/>
-        </w:rPr>
-        <w:t>Next.js</w:t>
-      </w:r>
-      <w:r>
-        <w:t xml:space="preserve">, and </w:t>
-      </w:r>
-      <w:r>
-        <w:rPr>
-          <w:b/>
-          <w:bCs/>
-        </w:rPr>
-        <w:t>TypeScript</w:t>
-      </w:r>
-    </w:p>
-    <w:p>
-      <w:pPr>
-        <w:pStyle w:val="divdocumentulli"/>
+      </w:pPr>
+      <w:r>
+        <w:t>Developed and maintained production-ready frontend features using React, Next.js, and TypeScript following task-based workflows</w:t>
+      </w:r>
+    </w:p>
+    <w:p>
+      <w:pPr>
+        <w:pStyle w:val="NormalWeb"/>
         <w:numPr>
           <w:ilvl w:val="0"/>
           <w:numId w:val="3"/>
         </w:numPr>
-        <w:spacing w:line="400" w:lineRule="atLeast"/>
-        <w:ind w:left="270" w:hanging="270"/>
-      </w:pPr>
-      <w:r>
-        <w:t>Built secure authentication flows using Auth.js / NextAuth, including protected routes and session handling</w:t>
-      </w:r>
-    </w:p>
-    <w:p>
-      <w:pPr>
-        <w:pStyle w:val="divdocumentulli"/>
+      </w:pPr>
+      <w:r>
+        <w:t>Planned and implemented features using small, isolated changes aligned with GitHub Issues</w:t>
+      </w:r>
+    </w:p>
+    <w:p>
+      <w:pPr>
+        <w:pStyle w:val="NormalWeb"/>
         <w:numPr>
           <w:ilvl w:val="0"/>
           <w:numId w:val="3"/>
         </w:numPr>
-        <w:spacing w:line="400" w:lineRule="atLeast"/>
-        <w:ind w:left="270" w:hanging="270"/>
-      </w:pPr>
-      <w:r>
-        <w:t>Integrated REST APIs and managed server-state using React Query</w:t>
-      </w:r>
-    </w:p>
-    <w:p>
-      <w:pPr>
-        <w:pStyle w:val="divdocumentulli"/>
+      </w:pPr>
+      <w:r>
+        <w:t>Worked</w:t>
+      </w:r>
+      <w:r>
+        <w:t xml:space="preserve"> with feature branches and pull requests to safely introduce new functionality and refactors</w:t>
+      </w:r>
+    </w:p>
+    <w:p>
+      <w:pPr>
+        <w:pStyle w:val="NormalWeb"/>
         <w:numPr>
           <w:ilvl w:val="0"/>
           <w:numId w:val="3"/>
         </w:numPr>
-        <w:spacing w:line="400" w:lineRule="atLeast"/>
-        <w:ind w:left="270" w:hanging="270"/>
-      </w:pPr>
-      <w:r>
-        <w:t>Designed reusable UI components and responsive layouts using Tailwind CSS and Bootstrap, improving UI consistency and user experience</w:t>
-      </w:r>
-    </w:p>
-    <w:p>
-      <w:pPr>
-        <w:pStyle w:val="divdocumentulli"/>
+      </w:pPr>
+      <w:r>
+        <w:t>Built secure authentication flows using Auth.js / NextAuth, including protected routes and session handling</w:t>
+      </w:r>
+    </w:p>
+    <w:p>
+      <w:pPr>
+        <w:pStyle w:val="NormalWeb"/>
         <w:numPr>
           <w:ilvl w:val="0"/>
           <w:numId w:val="3"/>
         </w:numPr>
-        <w:spacing w:line="400" w:lineRule="atLeast"/>
-        <w:ind w:left="270" w:hanging="270"/>
-      </w:pPr>
-      <w:r>
-        <w:t>Implemented form validation, error handling, and client-side state management</w:t>
-      </w:r>
-    </w:p>
-    <w:p>
-      <w:pPr>
-        <w:pStyle w:val="divdocumentulli"/>
+      </w:pPr>
+      <w:r>
+        <w:t>Integrated REST APIs and managed server-side state with React Query, handling loading, error, and empty states</w:t>
+      </w:r>
+    </w:p>
+    <w:p>
+      <w:pPr>
+        <w:pStyle w:val="NormalWeb"/>
         <w:numPr>
           <w:ilvl w:val="0"/>
           <w:numId w:val="3"/>
         </w:numPr>
-        <w:spacing w:line="400" w:lineRule="atLeast"/>
-        <w:ind w:left="270" w:hanging="270"/>
-      </w:pPr>
-      <w:r>
-        <w:t>Followed modern development workflows using Git, GitHub branches, pull requests, and code reviews</w:t>
-      </w:r>
-    </w:p>
-    <w:p>
-      <w:pPr>
-        <w:pStyle w:val="divdocumentulli"/>
+      </w:pPr>
+      <w:r>
+        <w:t>Designed reusable UI components and responsive layouts with Tailwind CSS and Bootstrap</w:t>
+      </w:r>
+    </w:p>
+    <w:p>
+      <w:pPr>
+        <w:pStyle w:val="NormalWeb"/>
         <w:numPr>
           <w:ilvl w:val="0"/>
           <w:numId w:val="3"/>
         </w:numPr>
-        <w:spacing w:line="400" w:lineRule="atLeast"/>
-        <w:ind w:left="270" w:hanging="270"/>
-      </w:pPr>
-      <w:r>
-        <w:t>Deployed production-ready applications on Vercel, handling 100+ daily users and maintaining stable performance</w:t>
-      </w:r>
-      <w:r>
-        <w:t xml:space="preserve"> </w:t>
-      </w:r>
-    </w:p>
-    <w:p>
-      <w:pPr>
-        <w:pStyle w:val="divdocumentulli"/>
+      </w:pPr>
+      <w:r>
+        <w:t>Refactored existing code to improve readability, performance, and long-term maintainability</w:t>
+      </w:r>
+    </w:p>
+    <w:p>
+      <w:pPr>
+        <w:pStyle w:val="NormalWeb"/>
         <w:numPr>
           <w:ilvl w:val="0"/>
           <w:numId w:val="3"/>
         </w:numPr>
-        <w:pBdr>
-          <w:bottom w:val="single" w:sz="6" w:space="1" w:color="auto"/>
-        </w:pBdr>
-        <w:spacing w:line="400" w:lineRule="atLeast"/>
-        <w:ind w:left="270" w:hanging="270"/>
-      </w:pPr>
-      <w:r>
-        <w:t>Debugged issues, improved performance, and refactored code for maintainabilit</w:t>
-      </w:r>
-      <w:r>
-        <w:t>y</w:t>
+      </w:pPr>
+      <w:r>
+        <w:t>Deployed applications to Vercel and verified builds through preview and production environments</w:t>
+      </w:r>
+    </w:p>
+    <w:p>
+      <w:pPr>
+        <w:pStyle w:val="NormalWeb"/>
+        <w:numPr>
+          <w:ilvl w:val="0"/>
+          <w:numId w:val="3"/>
+        </w:numPr>
+      </w:pPr>
+      <w:r>
+        <w:t>Debugged UI and data issues reported during testing and post-deployment</w:t>
       </w:r>
     </w:p>
     <w:p>
       <w:pPr>
         <w:pStyle w:val="divdocumentulli"/>
         <w:pBdr>
-          <w:bottom w:val="single" w:sz="6" w:space="1" w:color="auto"/>
+          <w:bottom w:val="single" w:sz="6" w:space="0" w:color="auto"/>
         </w:pBdr>
-        <w:spacing w:line="400" w:lineRule="atLeast"/>
+        <w:spacing w:line="160" w:lineRule="atLeast"/>
       </w:pPr>
     </w:p>
     <w:p>
@@ -1198,128 +1204,86 @@
     </w:p>
     <w:p>
       <w:pPr>
-        <w:pStyle w:val="divdocumentulli"/>
+        <w:pStyle w:val="NormalWeb"/>
         <w:numPr>
           <w:ilvl w:val="0"/>
           <w:numId w:val="3"/>
         </w:numPr>
-        <w:spacing w:line="400" w:lineRule="atLeast"/>
-        <w:ind w:left="270" w:hanging="270"/>
-      </w:pPr>
-      <w:r>
-        <w:t xml:space="preserve">Built a full-stack job tracking application using </w:t>
-      </w:r>
-      <w:r>
-        <w:rPr>
-          <w:rStyle w:val="Strong"/>
-        </w:rPr>
-        <w:t>Next.js App Router, React, Prisma ORM, and PostgreSQL</w:t>
-      </w:r>
-      <w:r>
-        <w:t>.</w:t>
-      </w:r>
-    </w:p>
-    <w:p>
-      <w:pPr>
-        <w:pStyle w:val="divdocumentulli"/>
+      </w:pPr>
+      <w:r>
+        <w:t>Built and maintained a full-stack job tracking application using Next.js App Router, React, Prisma ORM, and PostgreSQL</w:t>
+      </w:r>
+    </w:p>
+    <w:p>
+      <w:pPr>
+        <w:pStyle w:val="NormalWeb"/>
         <w:numPr>
           <w:ilvl w:val="0"/>
           <w:numId w:val="3"/>
         </w:numPr>
-        <w:spacing w:line="400" w:lineRule="atLeast"/>
-        <w:ind w:left="270" w:hanging="270"/>
-      </w:pPr>
-      <w:r>
-        <w:t xml:space="preserve">Implemented user authentication with </w:t>
-      </w:r>
-      <w:r>
-        <w:rPr>
-          <w:rStyle w:val="Strong"/>
-        </w:rPr>
-        <w:t>Auth.js / NextAuth</w:t>
-      </w:r>
-      <w:r>
-        <w:t xml:space="preserve"> and</w:t>
-      </w:r>
-      <w:r>
-        <w:t xml:space="preserve">  </w:t>
-      </w:r>
-      <w:r>
-        <w:t xml:space="preserve"> protected routes.</w:t>
-      </w:r>
-    </w:p>
-    <w:p>
-      <w:pPr>
-        <w:pStyle w:val="divdocumentulli"/>
+      </w:pPr>
+      <w:r>
+        <w:t>Implemented secure user authentication and protected routes using Auth.js / NextAuth</w:t>
+      </w:r>
+    </w:p>
+    <w:p>
+      <w:pPr>
+        <w:pStyle w:val="NormalWeb"/>
         <w:numPr>
           <w:ilvl w:val="0"/>
           <w:numId w:val="3"/>
         </w:numPr>
-        <w:spacing w:line="400" w:lineRule="atLeast"/>
-        <w:ind w:left="270" w:hanging="270"/>
-      </w:pPr>
-      <w:r>
-        <w:t>Created API routes for adding, editing, deleting, and fetching job applications.</w:t>
-      </w:r>
-    </w:p>
-    <w:p>
-      <w:pPr>
-        <w:pStyle w:val="divdocumentulli"/>
+      </w:pPr>
+      <w:r>
+        <w:t>Designed and implemented API routes for creating, updating, deleting, and retrieving job applications</w:t>
+      </w:r>
+    </w:p>
+    <w:p>
+      <w:pPr>
+        <w:pStyle w:val="NormalWeb"/>
         <w:numPr>
           <w:ilvl w:val="0"/>
           <w:numId w:val="3"/>
         </w:numPr>
-        <w:spacing w:line="400" w:lineRule="atLeast"/>
-        <w:ind w:left="270" w:hanging="270"/>
-      </w:pPr>
-      <w:r>
-        <w:t xml:space="preserve">Used </w:t>
-      </w:r>
-      <w:r>
-        <w:rPr>
-          <w:rStyle w:val="Strong"/>
-        </w:rPr>
-        <w:t>React Query</w:t>
-      </w:r>
-      <w:r>
-        <w:t xml:space="preserve"> to fetch and update server data with loading and error states.</w:t>
-      </w:r>
-    </w:p>
-    <w:p>
-      <w:pPr>
-        <w:pStyle w:val="divdocumentulli"/>
+      </w:pPr>
+      <w:r>
+        <w:t>Managed server state and API interactions with React Query, including loading, error, and empty UI states</w:t>
+      </w:r>
+    </w:p>
+    <w:p>
+      <w:pPr>
+        <w:pStyle w:val="NormalWeb"/>
         <w:numPr>
           <w:ilvl w:val="0"/>
           <w:numId w:val="3"/>
         </w:numPr>
-        <w:spacing w:line="400" w:lineRule="atLeast"/>
-        <w:ind w:left="270" w:hanging="270"/>
-      </w:pPr>
-      <w:r>
-        <w:t xml:space="preserve">Deployed production build to </w:t>
-      </w:r>
-      <w:r>
-        <w:rPr>
-          <w:rStyle w:val="Strong"/>
-        </w:rPr>
-        <w:t>Vercel</w:t>
-      </w:r>
-      <w:r>
-        <w:t xml:space="preserve"> with Neon PostgreSQL.</w:t>
-      </w:r>
-    </w:p>
-    <w:p>
-      <w:pPr>
-        <w:pStyle w:val="divdocumentulli"/>
+      </w:pPr>
+      <w:r>
+        <w:t>Developed features incrementally using a feature-branch and pull-request workflow</w:t>
+      </w:r>
+    </w:p>
+    <w:p>
+      <w:pPr>
+        <w:pStyle w:val="NormalWeb"/>
         <w:numPr>
           <w:ilvl w:val="0"/>
           <w:numId w:val="3"/>
         </w:numPr>
-        <w:spacing w:line="400" w:lineRule="atLeast"/>
-        <w:ind w:left="270" w:hanging="270"/>
-      </w:pPr>
-      <w:r>
-        <w:t>Deployed to Vercel, used by 50+ users weekly to track job applications efficiently</w:t>
+      </w:pPr>
+      <w:r>
+        <w:t>Deployed and validated production builds on Vercel with Neon PostgreSQL to ensure stability</w:t>
+      </w:r>
+    </w:p>
+    <w:p>
+      <w:pPr>
+        <w:pStyle w:val="NormalWeb"/>
+        <w:numPr>
+          <w:ilvl w:val="0"/>
+          <w:numId w:val="3"/>
+        </w:numPr>
+      </w:pPr>
+      <w:r>
+        <w:t>Used weekly by 50+ users to efficiently track job applications</w:t>
       </w:r>
     </w:p>
     <w:p>
@@ -1379,99 +1343,62 @@
     </w:p>
     <w:p>
       <w:pPr>
-        <w:pStyle w:val="divdocumentulli"/>
+        <w:pStyle w:val="NormalWeb"/>
         <w:numPr>
           <w:ilvl w:val="0"/>
           <w:numId w:val="4"/>
         </w:numPr>
-        <w:spacing w:line="400" w:lineRule="atLeast"/>
-        <w:ind w:left="270" w:hanging="270"/>
-      </w:pPr>
-      <w:r>
-        <w:t xml:space="preserve">Developed a responsive task manager using </w:t>
-      </w:r>
-      <w:r>
-        <w:rPr>
-          <w:rStyle w:val="Strong"/>
-        </w:rPr>
-        <w:t>React and Material-UI</w:t>
-      </w:r>
-      <w:r>
-        <w:t>.</w:t>
-      </w:r>
-    </w:p>
-    <w:p>
-      <w:pPr>
-        <w:pStyle w:val="divdocumentulli"/>
+      </w:pPr>
+      <w:r>
+        <w:t>Developed a responsive task management application using React and Material UI</w:t>
+      </w:r>
+    </w:p>
+    <w:p>
+      <w:pPr>
+        <w:pStyle w:val="NormalWeb"/>
         <w:numPr>
           <w:ilvl w:val="0"/>
           <w:numId w:val="4"/>
         </w:numPr>
-        <w:spacing w:line="400" w:lineRule="atLeast"/>
-        <w:ind w:left="270" w:hanging="270"/>
-      </w:pPr>
-      <w:r>
-        <w:t xml:space="preserve">Managed global state with </w:t>
-      </w:r>
-      <w:r>
-        <w:rPr>
-          <w:rStyle w:val="Strong"/>
-        </w:rPr>
-        <w:t>Context API</w:t>
-      </w:r>
-      <w:r>
-        <w:t>.</w:t>
-      </w:r>
-    </w:p>
-    <w:p>
-      <w:pPr>
-        <w:pStyle w:val="divdocumentulli"/>
+      </w:pPr>
+      <w:r>
+        <w:t>Managed global application state using React Context API</w:t>
+      </w:r>
+    </w:p>
+    <w:p>
+      <w:pPr>
+        <w:pStyle w:val="NormalWeb"/>
         <w:numPr>
           <w:ilvl w:val="0"/>
           <w:numId w:val="4"/>
         </w:numPr>
-        <w:spacing w:line="400" w:lineRule="atLeast"/>
-        <w:ind w:left="270" w:hanging="270"/>
-      </w:pPr>
-      <w:r>
-        <w:t xml:space="preserve">Persisted tasks using </w:t>
-      </w:r>
-      <w:r>
-        <w:rPr>
-          <w:rStyle w:val="Strong"/>
-        </w:rPr>
-        <w:t>localStorage</w:t>
-      </w:r>
-      <w:r>
-        <w:t>.</w:t>
-      </w:r>
-    </w:p>
-    <w:p>
-      <w:pPr>
-        <w:pStyle w:val="divdocumentulli"/>
+      </w:pPr>
+      <w:r>
+        <w:t>Persisted tasks using localStorage for session continuity</w:t>
+      </w:r>
+    </w:p>
+    <w:p>
+      <w:pPr>
+        <w:pStyle w:val="NormalWeb"/>
         <w:numPr>
           <w:ilvl w:val="0"/>
           <w:numId w:val="4"/>
         </w:numPr>
-        <w:spacing w:line="400" w:lineRule="atLeast"/>
-        <w:ind w:left="270" w:hanging="270"/>
-      </w:pPr>
-      <w:r>
-        <w:t>Implemented filtering, dark/light mode, and toast notifications.</w:t>
-      </w:r>
-    </w:p>
-    <w:p>
-      <w:pPr>
-        <w:pStyle w:val="divdocumentulli"/>
+      </w:pPr>
+      <w:r>
+        <w:t>Implemented filtering, dark/light mode, and toast notifications for user feedback</w:t>
+      </w:r>
+    </w:p>
+    <w:p>
+      <w:pPr>
+        <w:pStyle w:val="NormalWeb"/>
         <w:numPr>
           <w:ilvl w:val="0"/>
           <w:numId w:val="4"/>
         </w:numPr>
-        <w:spacing w:line="400" w:lineRule="atLeast"/>
-        <w:ind w:left="270" w:hanging="270"/>
-      </w:pPr>
-      <w:r>
-        <w:t>Deployed to Vercel, used by testers to manage daily tasks and track progress</w:t>
+      </w:pPr>
+      <w:r>
+        <w:t>Implemented improvements through small, testable changes and verified behavior before deployment</w:t>
       </w:r>
     </w:p>
     <w:p>
@@ -1531,94 +1458,50 @@
     </w:p>
     <w:p>
       <w:pPr>
-        <w:pStyle w:val="divdocumentulli"/>
+        <w:pStyle w:val="NormalWeb"/>
         <w:numPr>
           <w:ilvl w:val="0"/>
-          <w:numId w:val="5"/>
+          <w:numId w:val="3"/>
         </w:numPr>
-        <w:spacing w:line="400" w:lineRule="atLeast"/>
-        <w:ind w:left="270" w:hanging="270"/>
-      </w:pPr>
-      <w:r>
-        <w:t xml:space="preserve">Built multi-step form with </w:t>
-      </w:r>
-      <w:r>
-        <w:rPr>
-          <w:rStyle w:val="Strong"/>
-        </w:rPr>
-        <w:t>React &amp; Tailwind CSS</w:t>
-      </w:r>
-      <w:r>
-        <w:t xml:space="preserve"> for collecting employment data. </w:t>
-      </w:r>
-    </w:p>
-    <w:p>
-      <w:pPr>
-        <w:pStyle w:val="divdocumentulli"/>
+      </w:pPr>
+      <w:r>
+        <w:t>Built a multi-step form using React and Tailwind CSS for collecting employment data</w:t>
+      </w:r>
+    </w:p>
+    <w:p>
+      <w:pPr>
+        <w:pStyle w:val="NormalWeb"/>
         <w:numPr>
           <w:ilvl w:val="0"/>
-          <w:numId w:val="5"/>
+          <w:numId w:val="3"/>
         </w:numPr>
-        <w:spacing w:line="400" w:lineRule="atLeast"/>
-        <w:ind w:left="270" w:hanging="270"/>
-      </w:pPr>
-      <w:r>
-        <w:t xml:space="preserve">Managed form state across steps using </w:t>
-      </w:r>
-      <w:r>
-        <w:rPr>
-          <w:rStyle w:val="Strong"/>
-        </w:rPr>
-        <w:t>React Context API</w:t>
-      </w:r>
-      <w:r>
-        <w:t xml:space="preserve"> and saved progress using </w:t>
-      </w:r>
-      <w:r>
-        <w:rPr>
-          <w:rStyle w:val="Strong"/>
-        </w:rPr>
-        <w:t>localStorage</w:t>
-      </w:r>
-      <w:r>
-        <w:t>.</w:t>
-      </w:r>
-    </w:p>
-    <w:p>
-      <w:pPr>
-        <w:pStyle w:val="divdocumentulli"/>
+      </w:pPr>
+      <w:r>
+        <w:t>Managed form state across steps using React Context API and persisted progress using localStorage</w:t>
+      </w:r>
+    </w:p>
+    <w:p>
+      <w:pPr>
+        <w:pStyle w:val="NormalWeb"/>
         <w:numPr>
           <w:ilvl w:val="0"/>
-          <w:numId w:val="5"/>
+          <w:numId w:val="3"/>
         </w:numPr>
-        <w:spacing w:line="400" w:lineRule="atLeast"/>
-        <w:ind w:left="270" w:hanging="270"/>
-      </w:pPr>
-      <w:r>
-        <w:t xml:space="preserve">Implemented </w:t>
-      </w:r>
-      <w:r>
-        <w:rPr>
-          <w:rStyle w:val="Strong"/>
-        </w:rPr>
-        <w:t>responsive layout</w:t>
-      </w:r>
-      <w:r>
-        <w:t xml:space="preserve"> and reusable components for consistency.</w:t>
-      </w:r>
-    </w:p>
-    <w:p>
-      <w:pPr>
-        <w:pStyle w:val="divdocumentulli"/>
+      </w:pPr>
+      <w:r>
+        <w:t>Designed reusable components and responsive layouts for consistent UI behavior</w:t>
+      </w:r>
+    </w:p>
+    <w:p>
+      <w:pPr>
+        <w:pStyle w:val="NormalWeb"/>
         <w:numPr>
           <w:ilvl w:val="0"/>
-          <w:numId w:val="5"/>
+          <w:numId w:val="3"/>
         </w:numPr>
-        <w:spacing w:line="400" w:lineRule="atLeast"/>
-        <w:ind w:left="270" w:hanging="270"/>
-      </w:pPr>
-      <w:r>
-        <w:t>Deployed to Vercel and tested by multiple users for smooth data collection</w:t>
+      </w:pPr>
+      <w:r>
+        <w:t>Implemented improvements through small, testable changes and validated behavior before deployment</w:t>
       </w:r>
     </w:p>
     <w:p>
@@ -1663,7 +1546,7 @@
     </w:p>
     <w:sectPr>
       <w:pgSz w:w="12240" w:h="15840"/>
-      <w:pgMar w:top="144" w:right="288" w:bottom="288" w:left="432" w:header="720" w:footer="720" w:gutter="0"/>
+      <w:pgMar w:top="144" w:right="144" w:bottom="144" w:left="144" w:header="720" w:footer="720" w:gutter="0"/>
       <w:cols w:space="720"/>
       <w:docGrid w:linePitch="326"/>
     </w:sectPr>
@@ -2094,7 +1977,7 @@
       <w:lvlText w:val=""/>
       <w:lvlJc w:val="left"/>
       <w:pPr>
-        <w:ind w:left="720" w:hanging="360"/>
+        <w:ind w:left="360" w:hanging="360"/>
       </w:pPr>
       <w:rPr>
         <w:rFonts w:ascii="Symbol" w:hAnsi="Symbol"/>
@@ -2107,9 +1990,9 @@
       <w:lvlJc w:val="left"/>
       <w:pPr>
         <w:tabs>
-          <w:tab w:val="num" w:pos="1440"/>
-        </w:tabs>
-        <w:ind w:left="1440" w:hanging="360"/>
+          <w:tab w:val="num" w:pos="1080"/>
+        </w:tabs>
+        <w:ind w:left="1080" w:hanging="360"/>
       </w:pPr>
       <w:rPr>
         <w:rFonts w:ascii="Courier New" w:hAnsi="Courier New"/>
@@ -2122,9 +2005,9 @@
       <w:lvlJc w:val="left"/>
       <w:pPr>
         <w:tabs>
-          <w:tab w:val="num" w:pos="2160"/>
-        </w:tabs>
-        <w:ind w:left="2160" w:hanging="360"/>
+          <w:tab w:val="num" w:pos="1800"/>
+        </w:tabs>
+        <w:ind w:left="1800" w:hanging="360"/>
       </w:pPr>
       <w:rPr>
         <w:rFonts w:ascii="Wingdings" w:hAnsi="Wingdings"/>
@@ -2137,9 +2020,9 @@
       <w:lvlJc w:val="left"/>
       <w:pPr>
         <w:tabs>
-          <w:tab w:val="num" w:pos="2880"/>
-        </w:tabs>
-        <w:ind w:left="2880" w:hanging="360"/>
+          <w:tab w:val="num" w:pos="2520"/>
+        </w:tabs>
+        <w:ind w:left="2520" w:hanging="360"/>
       </w:pPr>
       <w:rPr>
         <w:rFonts w:ascii="Symbol" w:hAnsi="Symbol"/>
@@ -2152,9 +2035,9 @@
       <w:lvlJc w:val="left"/>
       <w:pPr>
         <w:tabs>
-          <w:tab w:val="num" w:pos="3600"/>
-        </w:tabs>
-        <w:ind w:left="3600" w:hanging="360"/>
+          <w:tab w:val="num" w:pos="3240"/>
+        </w:tabs>
+        <w:ind w:left="3240" w:hanging="360"/>
       </w:pPr>
       <w:rPr>
         <w:rFonts w:ascii="Courier New" w:hAnsi="Courier New"/>
@@ -2167,9 +2050,9 @@
       <w:lvlJc w:val="left"/>
       <w:pPr>
         <w:tabs>
-          <w:tab w:val="num" w:pos="4320"/>
-        </w:tabs>
-        <w:ind w:left="4320" w:hanging="360"/>
+          <w:tab w:val="num" w:pos="3960"/>
+        </w:tabs>
+        <w:ind w:left="3960" w:hanging="360"/>
       </w:pPr>
       <w:rPr>
         <w:rFonts w:ascii="Wingdings" w:hAnsi="Wingdings"/>
@@ -2182,9 +2065,9 @@
       <w:lvlJc w:val="left"/>
       <w:pPr>
         <w:tabs>
-          <w:tab w:val="num" w:pos="5040"/>
-        </w:tabs>
-        <w:ind w:left="5040" w:hanging="360"/>
+          <w:tab w:val="num" w:pos="4680"/>
+        </w:tabs>
+        <w:ind w:left="4680" w:hanging="360"/>
       </w:pPr>
       <w:rPr>
         <w:rFonts w:ascii="Symbol" w:hAnsi="Symbol"/>
@@ -2197,9 +2080,9 @@
       <w:lvlJc w:val="left"/>
       <w:pPr>
         <w:tabs>
-          <w:tab w:val="num" w:pos="5760"/>
-        </w:tabs>
-        <w:ind w:left="5760" w:hanging="360"/>
+          <w:tab w:val="num" w:pos="5400"/>
+        </w:tabs>
+        <w:ind w:left="5400" w:hanging="360"/>
       </w:pPr>
       <w:rPr>
         <w:rFonts w:ascii="Courier New" w:hAnsi="Courier New"/>
@@ -2212,9 +2095,9 @@
       <w:lvlJc w:val="left"/>
       <w:pPr>
         <w:tabs>
-          <w:tab w:val="num" w:pos="6480"/>
-        </w:tabs>
-        <w:ind w:left="6480" w:hanging="360"/>
+          <w:tab w:val="num" w:pos="6120"/>
+        </w:tabs>
+        <w:ind w:left="6120" w:hanging="360"/>
       </w:pPr>
       <w:rPr>
         <w:rFonts w:ascii="Wingdings" w:hAnsi="Wingdings"/>
@@ -2231,7 +2114,7 @@
       <w:lvlText w:val=""/>
       <w:lvlJc w:val="left"/>
       <w:pPr>
-        <w:ind w:left="720" w:hanging="360"/>
+        <w:ind w:left="360" w:hanging="360"/>
       </w:pPr>
       <w:rPr>
         <w:rFonts w:ascii="Symbol" w:hAnsi="Symbol"/>
@@ -2244,9 +2127,9 @@
       <w:lvlJc w:val="left"/>
       <w:pPr>
         <w:tabs>
-          <w:tab w:val="num" w:pos="1440"/>
-        </w:tabs>
-        <w:ind w:left="1440" w:hanging="360"/>
+          <w:tab w:val="num" w:pos="1080"/>
+        </w:tabs>
+        <w:ind w:left="1080" w:hanging="360"/>
       </w:pPr>
       <w:rPr>
         <w:rFonts w:ascii="Courier New" w:hAnsi="Courier New"/>
@@ -2259,9 +2142,9 @@
       <w:lvlJc w:val="left"/>
       <w:pPr>
         <w:tabs>
-          <w:tab w:val="num" w:pos="2160"/>
-        </w:tabs>
-        <w:ind w:left="2160" w:hanging="360"/>
+          <w:tab w:val="num" w:pos="1800"/>
+        </w:tabs>
+        <w:ind w:left="1800" w:hanging="360"/>
       </w:pPr>
       <w:rPr>
         <w:rFonts w:ascii="Wingdings" w:hAnsi="Wingdings"/>
@@ -2274,9 +2157,9 @@
       <w:lvlJc w:val="left"/>
       <w:pPr>
         <w:tabs>
-          <w:tab w:val="num" w:pos="2880"/>
-        </w:tabs>
-        <w:ind w:left="2880" w:hanging="360"/>
+          <w:tab w:val="num" w:pos="2520"/>
+        </w:tabs>
+        <w:ind w:left="2520" w:hanging="360"/>
       </w:pPr>
       <w:rPr>
         <w:rFonts w:ascii="Symbol" w:hAnsi="Symbol"/>
@@ -2289,9 +2172,9 @@
       <w:lvlJc w:val="left"/>
       <w:pPr>
         <w:tabs>
-          <w:tab w:val="num" w:pos="3600"/>
-        </w:tabs>
-        <w:ind w:left="3600" w:hanging="360"/>
+          <w:tab w:val="num" w:pos="3240"/>
+        </w:tabs>
+        <w:ind w:left="3240" w:hanging="360"/>
       </w:pPr>
       <w:rPr>
         <w:rFonts w:ascii="Courier New" w:hAnsi="Courier New"/>
@@ -2304,9 +2187,9 @@
       <w:lvlJc w:val="left"/>
       <w:pPr>
         <w:tabs>
-          <w:tab w:val="num" w:pos="4320"/>
-        </w:tabs>
-        <w:ind w:left="4320" w:hanging="360"/>
+          <w:tab w:val="num" w:pos="3960"/>
+        </w:tabs>
+        <w:ind w:left="3960" w:hanging="360"/>
       </w:pPr>
       <w:rPr>
         <w:rFonts w:ascii="Wingdings" w:hAnsi="Wingdings"/>
@@ -2319,9 +2202,9 @@
       <w:lvlJc w:val="left"/>
       <w:pPr>
         <w:tabs>
-          <w:tab w:val="num" w:pos="5040"/>
-        </w:tabs>
-        <w:ind w:left="5040" w:hanging="360"/>
+          <w:tab w:val="num" w:pos="4680"/>
+        </w:tabs>
+        <w:ind w:left="4680" w:hanging="360"/>
       </w:pPr>
       <w:rPr>
         <w:rFonts w:ascii="Symbol" w:hAnsi="Symbol"/>
@@ -2334,9 +2217,9 @@
       <w:lvlJc w:val="left"/>
       <w:pPr>
         <w:tabs>
-          <w:tab w:val="num" w:pos="5760"/>
-        </w:tabs>
-        <w:ind w:left="5760" w:hanging="360"/>
+          <w:tab w:val="num" w:pos="5400"/>
+        </w:tabs>
+        <w:ind w:left="5400" w:hanging="360"/>
       </w:pPr>
       <w:rPr>
         <w:rFonts w:ascii="Courier New" w:hAnsi="Courier New"/>
@@ -2349,9 +2232,9 @@
       <w:lvlJc w:val="left"/>
       <w:pPr>
         <w:tabs>
-          <w:tab w:val="num" w:pos="6480"/>
-        </w:tabs>
-        <w:ind w:left="6480" w:hanging="360"/>
+          <w:tab w:val="num" w:pos="6120"/>
+        </w:tabs>
+        <w:ind w:left="6120" w:hanging="360"/>
       </w:pPr>
       <w:rPr>
         <w:rFonts w:ascii="Wingdings" w:hAnsi="Wingdings"/>

</xml_diff>